<commit_message>
changes in the doc 2
</commit_message>
<xml_diff>
--- a/Docs/2.Container_Introduction.docx
+++ b/Docs/2.Container_Introduction.docx
@@ -42,10 +42,13 @@
       </w:pPr>
       <w:r>
         <w:rPr>
-          <w:rFonts w:ascii="Times New Roman" w:hAnsi="Times New Roman"/>
+          <w:rFonts w:eastAsia="Arial Unicode MS" w:cs="Arial Unicode MS" w:ascii="Times New Roman" w:hAnsi="Times New Roman"/>
           <w:b/>
           <w:bCs/>
           <w:color w:val="0000FF"/>
+          <w:sz w:val="24"/>
+          <w:szCs w:val="24"/>
+          <w:lang w:val="en-US" w:eastAsia="zh-CN" w:bidi="hi-IN"/>
         </w:rPr>
       </w:r>
       <w:r/>
@@ -79,7 +82,49 @@
       </w:pPr>
       <w:r>
         <w:rPr>
+          <w:rFonts w:eastAsia="Arial Unicode MS" w:cs="Arial Unicode MS" w:ascii="Times New Roman" w:hAnsi="Times New Roman"/>
+          <w:color w:val="00000A"/>
+          <w:sz w:val="24"/>
+          <w:szCs w:val="24"/>
+          <w:lang w:val="en-US" w:eastAsia="zh-CN" w:bidi="hi-IN"/>
+        </w:rPr>
+      </w:r>
+      <w:r/>
+    </w:p>
+    <w:p>
+      <w:pPr>
+        <w:pStyle w:val="Normal"/>
+      </w:pPr>
+      <w:r>
+        <w:rPr>
           <w:rFonts w:ascii="Times New Roman" w:hAnsi="Times New Roman"/>
+          <w:b w:val="false"/>
+          <w:bCs w:val="false"/>
+          <w:color w:val="000000"/>
+        </w:rPr>
+        <w:t>So what is a Container?</w:t>
+      </w:r>
+      <w:r/>
+    </w:p>
+    <w:p>
+      <w:pPr>
+        <w:pStyle w:val="Normal"/>
+        <w:rPr>
+          <w:sz w:val="24"/>
+          <w:sz w:val="24"/>
+          <w:szCs w:val="24"/>
+          <w:rFonts w:ascii="Times New Roman" w:hAnsi="Times New Roman" w:eastAsia="Arial Unicode MS" w:cs="Arial Unicode MS"/>
+          <w:color w:val="00000A"/>
+          <w:lang w:val="en-US" w:eastAsia="zh-CN" w:bidi="hi-IN"/>
+        </w:rPr>
+      </w:pPr>
+      <w:r>
+        <w:rPr>
+          <w:rFonts w:eastAsia="Arial Unicode MS" w:cs="Arial Unicode MS" w:ascii="Times New Roman" w:hAnsi="Times New Roman"/>
+          <w:color w:val="00000A"/>
+          <w:sz w:val="24"/>
+          <w:szCs w:val="24"/>
+          <w:lang w:val="en-US" w:eastAsia="zh-CN" w:bidi="hi-IN"/>
         </w:rPr>
       </w:r>
       <w:r/>
@@ -95,70 +140,36 @@
           <w:bCs w:val="false"/>
           <w:color w:val="000000"/>
         </w:rPr>
-        <w:t>So what is a Container?</w:t>
-      </w:r>
-      <w:r/>
-    </w:p>
-    <w:p>
-      <w:pPr>
-        <w:pStyle w:val="Normal"/>
-        <w:rPr>
-          <w:sz w:val="24"/>
-          <w:sz w:val="24"/>
-          <w:szCs w:val="24"/>
-          <w:rFonts w:ascii="Times New Roman" w:hAnsi="Times New Roman" w:eastAsia="Arial Unicode MS" w:cs="Arial Unicode MS"/>
-          <w:color w:val="00000A"/>
-          <w:lang w:val="en-US" w:eastAsia="zh-CN" w:bidi="hi-IN"/>
-        </w:rPr>
-      </w:pPr>
+        <w:t xml:space="preserve">Servlets don't have a main method. They are under the control of another Java application called a Container. </w:t>
+      </w:r>
       <w:r>
         <w:rPr>
           <w:rFonts w:ascii="Times New Roman" w:hAnsi="Times New Roman"/>
-        </w:rPr>
-      </w:r>
-      <w:r/>
-    </w:p>
-    <w:p>
-      <w:pPr>
-        <w:pStyle w:val="Normal"/>
-      </w:pPr>
+          <w:b w:val="false"/>
+          <w:bCs w:val="false"/>
+          <w:color w:val="000000"/>
+          <w:sz w:val="24"/>
+          <w:szCs w:val="24"/>
+        </w:rPr>
+        <w:t xml:space="preserve">Tomcat is an example of a Container. When your web server application (like Apache) gets a request for a </w:t>
+      </w:r>
       <w:r>
         <w:rPr>
           <w:rFonts w:ascii="Times New Roman" w:hAnsi="Times New Roman"/>
           <w:b w:val="false"/>
           <w:bCs w:val="false"/>
-          <w:color w:val="000000"/>
-        </w:rPr>
-        <w:t xml:space="preserve">Servlets don't have a main method. They are under the control of another Java application called a Container. </w:t>
+          <w:i/>
+          <w:color w:val="000000"/>
+          <w:sz w:val="24"/>
+          <w:szCs w:val="24"/>
+        </w:rPr>
+        <w:t>servlet page), the server hands the request not to the servlet itself, but to the Container in which the servlet is deployed</w:t>
       </w:r>
       <w:r>
         <w:rPr>
           <w:rFonts w:ascii="Times New Roman" w:hAnsi="Times New Roman"/>
           <w:b w:val="false"/>
           <w:bCs w:val="false"/>
-          <w:color w:val="000000"/>
-          <w:sz w:val="24"/>
-          <w:szCs w:val="24"/>
-        </w:rPr>
-        <w:t xml:space="preserve">Tomcat is an example of a Container. When your web server application (like Apache) gets a request for a </w:t>
-      </w:r>
-      <w:r>
-        <w:rPr>
-          <w:rFonts w:ascii="Times New Roman" w:hAnsi="Times New Roman"/>
-          <w:b w:val="false"/>
-          <w:bCs w:val="false"/>
-          <w:i/>
-          <w:color w:val="000000"/>
-          <w:sz w:val="24"/>
-          <w:szCs w:val="24"/>
-        </w:rPr>
-        <w:t>servlet page), the server hands the request not to the servlet itself, but to the Container in which the servlet is deployed</w:t>
-      </w:r>
-      <w:r>
-        <w:rPr>
-          <w:rFonts w:ascii="Times New Roman" w:hAnsi="Times New Roman"/>
-          <w:b w:val="false"/>
-          <w:bCs w:val="false"/>
           <w:i w:val="false"/>
           <w:color w:val="000000"/>
           <w:sz w:val="24"/>
@@ -184,9 +195,12 @@
       </w:pPr>
       <w:r>
         <w:rPr>
+          <w:rFonts w:eastAsia="Arial Unicode MS" w:cs="Arial Unicode MS"/>
           <w:i w:val="false"/>
-          <w:sz w:val="24"/>
-          <w:szCs w:val="24"/>
+          <w:color w:val="00000A"/>
+          <w:sz w:val="24"/>
+          <w:szCs w:val="24"/>
+          <w:lang w:val="en-US" w:eastAsia="zh-CN" w:bidi="hi-IN"/>
         </w:rPr>
       </w:r>
       <w:r/>
@@ -207,9 +221,12 @@
       </w:pPr>
       <w:r>
         <w:rPr>
+          <w:rFonts w:eastAsia="Arial Unicode MS" w:cs="Arial Unicode MS"/>
           <w:i w:val="false"/>
-          <w:sz w:val="24"/>
-          <w:szCs w:val="24"/>
+          <w:color w:val="00000A"/>
+          <w:sz w:val="24"/>
+          <w:szCs w:val="24"/>
+          <w:lang w:val="en-US" w:eastAsia="zh-CN" w:bidi="hi-IN"/>
         </w:rPr>
         <w:drawing>
           <wp:anchor behindDoc="0" distT="0" distB="0" distL="0" distR="0" simplePos="0" locked="0" layoutInCell="1" allowOverlap="1" relativeHeight="2">
@@ -282,8 +299,12 @@
       </w:pPr>
       <w:r>
         <w:rPr>
+          <w:rFonts w:eastAsia="Arial Unicode MS" w:cs="Arial Unicode MS"/>
           <w:i/>
+          <w:color w:val="00000A"/>
           <w:sz w:val="20"/>
+          <w:szCs w:val="24"/>
+          <w:lang w:val="en-US" w:eastAsia="zh-CN" w:bidi="hi-IN"/>
         </w:rPr>
       </w:r>
       <w:r/>
@@ -317,7 +338,11 @@
       </w:pPr>
       <w:r>
         <w:rPr>
-          <w:rFonts w:ascii="Times New Roman" w:hAnsi="Times New Roman"/>
+          <w:rFonts w:eastAsia="Arial Unicode MS" w:cs="Arial Unicode MS" w:ascii="Times New Roman" w:hAnsi="Times New Roman"/>
+          <w:color w:val="00000A"/>
+          <w:sz w:val="24"/>
+          <w:szCs w:val="24"/>
+          <w:lang w:val="en-US" w:eastAsia="zh-CN" w:bidi="hi-IN"/>
         </w:rPr>
         <w:drawing>
           <wp:anchor behindDoc="0" distT="0" distB="0" distL="0" distR="0" simplePos="0" locked="0" layoutInCell="1" allowOverlap="1" relativeHeight="3">
@@ -388,178 +413,218 @@
       </w:pPr>
       <w:r>
         <w:rPr>
-          <w:rFonts w:ascii="Times New Roman" w:hAnsi="Times New Roman"/>
-        </w:rPr>
-      </w:r>
-      <w:r/>
-    </w:p>
-    <w:p>
-      <w:pPr>
-        <w:pStyle w:val="Normal"/>
-        <w:rPr>
-          <w:sz w:val="24"/>
-          <w:sz w:val="24"/>
-          <w:szCs w:val="24"/>
-          <w:rFonts w:ascii="Times New Roman" w:hAnsi="Times New Roman" w:eastAsia="Arial Unicode MS" w:cs="Arial Unicode MS"/>
-          <w:color w:val="00000A"/>
-          <w:lang w:val="en-US" w:eastAsia="zh-CN" w:bidi="hi-IN"/>
-        </w:rPr>
-      </w:pPr>
-      <w:r>
-        <w:rPr>
-          <w:rFonts w:ascii="Times New Roman" w:hAnsi="Times New Roman"/>
-        </w:rPr>
-      </w:r>
-      <w:r/>
-    </w:p>
-    <w:p>
-      <w:pPr>
-        <w:pStyle w:val="Normal"/>
-        <w:rPr>
-          <w:sz w:val="24"/>
-          <w:sz w:val="24"/>
-          <w:szCs w:val="24"/>
-          <w:rFonts w:ascii="Times New Roman" w:hAnsi="Times New Roman" w:eastAsia="Arial Unicode MS" w:cs="Arial Unicode MS"/>
-          <w:color w:val="00000A"/>
-          <w:lang w:val="en-US" w:eastAsia="zh-CN" w:bidi="hi-IN"/>
-        </w:rPr>
-      </w:pPr>
-      <w:r>
-        <w:rPr>
-          <w:rFonts w:ascii="Times New Roman" w:hAnsi="Times New Roman"/>
-        </w:rPr>
-      </w:r>
-      <w:r/>
-    </w:p>
-    <w:p>
-      <w:pPr>
-        <w:pStyle w:val="Normal"/>
-        <w:rPr>
-          <w:sz w:val="24"/>
-          <w:sz w:val="24"/>
-          <w:szCs w:val="24"/>
-          <w:rFonts w:ascii="Times New Roman" w:hAnsi="Times New Roman" w:eastAsia="Arial Unicode MS" w:cs="Arial Unicode MS"/>
-          <w:color w:val="00000A"/>
-          <w:lang w:val="en-US" w:eastAsia="zh-CN" w:bidi="hi-IN"/>
-        </w:rPr>
-      </w:pPr>
-      <w:r>
-        <w:rPr>
-          <w:rFonts w:ascii="Times New Roman" w:hAnsi="Times New Roman"/>
-        </w:rPr>
-      </w:r>
-      <w:r/>
-    </w:p>
-    <w:p>
-      <w:pPr>
-        <w:pStyle w:val="Normal"/>
-        <w:rPr>
-          <w:sz w:val="24"/>
-          <w:sz w:val="24"/>
-          <w:szCs w:val="24"/>
-          <w:rFonts w:ascii="Times New Roman" w:hAnsi="Times New Roman" w:eastAsia="Arial Unicode MS" w:cs="Arial Unicode MS"/>
-          <w:color w:val="00000A"/>
-          <w:lang w:val="en-US" w:eastAsia="zh-CN" w:bidi="hi-IN"/>
-        </w:rPr>
-      </w:pPr>
-      <w:r>
-        <w:rPr>
-          <w:rFonts w:ascii="Times New Roman" w:hAnsi="Times New Roman"/>
-        </w:rPr>
-      </w:r>
-      <w:r/>
-    </w:p>
-    <w:p>
-      <w:pPr>
-        <w:pStyle w:val="Normal"/>
-        <w:rPr>
-          <w:sz w:val="24"/>
-          <w:sz w:val="24"/>
-          <w:szCs w:val="24"/>
-          <w:rFonts w:ascii="Times New Roman" w:hAnsi="Times New Roman" w:eastAsia="Arial Unicode MS" w:cs="Arial Unicode MS"/>
-          <w:color w:val="00000A"/>
-          <w:lang w:val="en-US" w:eastAsia="zh-CN" w:bidi="hi-IN"/>
-        </w:rPr>
-      </w:pPr>
-      <w:r>
-        <w:rPr>
-          <w:rFonts w:ascii="Times New Roman" w:hAnsi="Times New Roman"/>
-        </w:rPr>
-      </w:r>
-      <w:r/>
-    </w:p>
-    <w:p>
-      <w:pPr>
-        <w:pStyle w:val="Normal"/>
-        <w:rPr>
-          <w:sz w:val="24"/>
-          <w:sz w:val="24"/>
-          <w:szCs w:val="24"/>
-          <w:rFonts w:ascii="Times New Roman" w:hAnsi="Times New Roman" w:eastAsia="Arial Unicode MS" w:cs="Arial Unicode MS"/>
-          <w:color w:val="00000A"/>
-          <w:lang w:val="en-US" w:eastAsia="zh-CN" w:bidi="hi-IN"/>
-        </w:rPr>
-      </w:pPr>
-      <w:r>
-        <w:rPr>
-          <w:rFonts w:ascii="Times New Roman" w:hAnsi="Times New Roman"/>
-        </w:rPr>
-      </w:r>
-      <w:r/>
-    </w:p>
-    <w:p>
-      <w:pPr>
-        <w:pStyle w:val="Normal"/>
-        <w:rPr>
-          <w:sz w:val="24"/>
-          <w:sz w:val="24"/>
-          <w:szCs w:val="24"/>
-          <w:rFonts w:ascii="Times New Roman" w:hAnsi="Times New Roman" w:eastAsia="Arial Unicode MS" w:cs="Arial Unicode MS"/>
-          <w:color w:val="00000A"/>
-          <w:lang w:val="en-US" w:eastAsia="zh-CN" w:bidi="hi-IN"/>
-        </w:rPr>
-      </w:pPr>
-      <w:r>
-        <w:rPr>
-          <w:rFonts w:ascii="Times New Roman" w:hAnsi="Times New Roman"/>
-        </w:rPr>
-      </w:r>
-      <w:r/>
-    </w:p>
-    <w:p>
-      <w:pPr>
-        <w:pStyle w:val="Normal"/>
-        <w:rPr>
-          <w:sz w:val="24"/>
-          <w:sz w:val="24"/>
-          <w:szCs w:val="24"/>
-          <w:rFonts w:ascii="Times New Roman" w:hAnsi="Times New Roman" w:eastAsia="Arial Unicode MS" w:cs="Arial Unicode MS"/>
-          <w:color w:val="00000A"/>
-          <w:lang w:val="en-US" w:eastAsia="zh-CN" w:bidi="hi-IN"/>
-        </w:rPr>
-      </w:pPr>
-      <w:r>
-        <w:rPr>
-          <w:rFonts w:ascii="Times New Roman" w:hAnsi="Times New Roman"/>
-        </w:rPr>
-      </w:r>
-      <w:r/>
-    </w:p>
-    <w:p>
-      <w:pPr>
-        <w:pStyle w:val="Normal"/>
-        <w:rPr>
-          <w:sz w:val="24"/>
-          <w:sz w:val="24"/>
-          <w:szCs w:val="24"/>
-          <w:rFonts w:ascii="Times New Roman" w:hAnsi="Times New Roman" w:eastAsia="Arial Unicode MS" w:cs="Arial Unicode MS"/>
-          <w:color w:val="00000A"/>
-          <w:lang w:val="en-US" w:eastAsia="zh-CN" w:bidi="hi-IN"/>
-        </w:rPr>
-      </w:pPr>
-      <w:r>
-        <w:rPr>
-          <w:rFonts w:ascii="Times New Roman" w:hAnsi="Times New Roman"/>
+          <w:rFonts w:eastAsia="Arial Unicode MS" w:cs="Arial Unicode MS" w:ascii="Times New Roman" w:hAnsi="Times New Roman"/>
+          <w:color w:val="00000A"/>
+          <w:sz w:val="24"/>
+          <w:szCs w:val="24"/>
+          <w:lang w:val="en-US" w:eastAsia="zh-CN" w:bidi="hi-IN"/>
+        </w:rPr>
+      </w:r>
+      <w:r/>
+    </w:p>
+    <w:p>
+      <w:pPr>
+        <w:pStyle w:val="Normal"/>
+        <w:rPr>
+          <w:sz w:val="24"/>
+          <w:sz w:val="24"/>
+          <w:szCs w:val="24"/>
+          <w:rFonts w:ascii="Times New Roman" w:hAnsi="Times New Roman" w:eastAsia="Arial Unicode MS" w:cs="Arial Unicode MS"/>
+          <w:color w:val="00000A"/>
+          <w:lang w:val="en-US" w:eastAsia="zh-CN" w:bidi="hi-IN"/>
+        </w:rPr>
+      </w:pPr>
+      <w:r>
+        <w:rPr>
+          <w:rFonts w:eastAsia="Arial Unicode MS" w:cs="Arial Unicode MS" w:ascii="Times New Roman" w:hAnsi="Times New Roman"/>
+          <w:color w:val="00000A"/>
+          <w:sz w:val="24"/>
+          <w:szCs w:val="24"/>
+          <w:lang w:val="en-US" w:eastAsia="zh-CN" w:bidi="hi-IN"/>
+        </w:rPr>
+      </w:r>
+      <w:r/>
+    </w:p>
+    <w:p>
+      <w:pPr>
+        <w:pStyle w:val="Normal"/>
+        <w:rPr>
+          <w:sz w:val="24"/>
+          <w:sz w:val="24"/>
+          <w:szCs w:val="24"/>
+          <w:rFonts w:ascii="Times New Roman" w:hAnsi="Times New Roman" w:eastAsia="Arial Unicode MS" w:cs="Arial Unicode MS"/>
+          <w:color w:val="00000A"/>
+          <w:lang w:val="en-US" w:eastAsia="zh-CN" w:bidi="hi-IN"/>
+        </w:rPr>
+      </w:pPr>
+      <w:r>
+        <w:rPr>
+          <w:rFonts w:eastAsia="Arial Unicode MS" w:cs="Arial Unicode MS" w:ascii="Times New Roman" w:hAnsi="Times New Roman"/>
+          <w:color w:val="00000A"/>
+          <w:sz w:val="24"/>
+          <w:szCs w:val="24"/>
+          <w:lang w:val="en-US" w:eastAsia="zh-CN" w:bidi="hi-IN"/>
+        </w:rPr>
+      </w:r>
+      <w:r/>
+    </w:p>
+    <w:p>
+      <w:pPr>
+        <w:pStyle w:val="Normal"/>
+        <w:rPr>
+          <w:sz w:val="24"/>
+          <w:sz w:val="24"/>
+          <w:szCs w:val="24"/>
+          <w:rFonts w:ascii="Times New Roman" w:hAnsi="Times New Roman" w:eastAsia="Arial Unicode MS" w:cs="Arial Unicode MS"/>
+          <w:color w:val="00000A"/>
+          <w:lang w:val="en-US" w:eastAsia="zh-CN" w:bidi="hi-IN"/>
+        </w:rPr>
+      </w:pPr>
+      <w:r>
+        <w:rPr>
+          <w:rFonts w:eastAsia="Arial Unicode MS" w:cs="Arial Unicode MS" w:ascii="Times New Roman" w:hAnsi="Times New Roman"/>
+          <w:color w:val="00000A"/>
+          <w:sz w:val="24"/>
+          <w:szCs w:val="24"/>
+          <w:lang w:val="en-US" w:eastAsia="zh-CN" w:bidi="hi-IN"/>
+        </w:rPr>
+      </w:r>
+      <w:r/>
+    </w:p>
+    <w:p>
+      <w:pPr>
+        <w:pStyle w:val="Normal"/>
+        <w:rPr>
+          <w:sz w:val="24"/>
+          <w:sz w:val="24"/>
+          <w:szCs w:val="24"/>
+          <w:rFonts w:ascii="Times New Roman" w:hAnsi="Times New Roman" w:eastAsia="Arial Unicode MS" w:cs="Arial Unicode MS"/>
+          <w:color w:val="00000A"/>
+          <w:lang w:val="en-US" w:eastAsia="zh-CN" w:bidi="hi-IN"/>
+        </w:rPr>
+      </w:pPr>
+      <w:r>
+        <w:rPr>
+          <w:rFonts w:eastAsia="Arial Unicode MS" w:cs="Arial Unicode MS" w:ascii="Times New Roman" w:hAnsi="Times New Roman"/>
+          <w:color w:val="00000A"/>
+          <w:sz w:val="24"/>
+          <w:szCs w:val="24"/>
+          <w:lang w:val="en-US" w:eastAsia="zh-CN" w:bidi="hi-IN"/>
+        </w:rPr>
+      </w:r>
+      <w:r/>
+    </w:p>
+    <w:p>
+      <w:pPr>
+        <w:pStyle w:val="Normal"/>
+        <w:rPr>
+          <w:sz w:val="24"/>
+          <w:sz w:val="24"/>
+          <w:szCs w:val="24"/>
+          <w:rFonts w:ascii="Times New Roman" w:hAnsi="Times New Roman" w:eastAsia="Arial Unicode MS" w:cs="Arial Unicode MS"/>
+          <w:color w:val="00000A"/>
+          <w:lang w:val="en-US" w:eastAsia="zh-CN" w:bidi="hi-IN"/>
+        </w:rPr>
+      </w:pPr>
+      <w:r>
+        <w:rPr>
+          <w:rFonts w:eastAsia="Arial Unicode MS" w:cs="Arial Unicode MS" w:ascii="Times New Roman" w:hAnsi="Times New Roman"/>
+          <w:color w:val="00000A"/>
+          <w:sz w:val="24"/>
+          <w:szCs w:val="24"/>
+          <w:lang w:val="en-US" w:eastAsia="zh-CN" w:bidi="hi-IN"/>
+        </w:rPr>
+      </w:r>
+      <w:r/>
+    </w:p>
+    <w:p>
+      <w:pPr>
+        <w:pStyle w:val="Normal"/>
+        <w:rPr>
+          <w:sz w:val="24"/>
+          <w:sz w:val="24"/>
+          <w:szCs w:val="24"/>
+          <w:rFonts w:ascii="Times New Roman" w:hAnsi="Times New Roman" w:eastAsia="Arial Unicode MS" w:cs="Arial Unicode MS"/>
+          <w:color w:val="00000A"/>
+          <w:lang w:val="en-US" w:eastAsia="zh-CN" w:bidi="hi-IN"/>
+        </w:rPr>
+      </w:pPr>
+      <w:r>
+        <w:rPr>
+          <w:rFonts w:eastAsia="Arial Unicode MS" w:cs="Arial Unicode MS" w:ascii="Times New Roman" w:hAnsi="Times New Roman"/>
+          <w:color w:val="00000A"/>
+          <w:sz w:val="24"/>
+          <w:szCs w:val="24"/>
+          <w:lang w:val="en-US" w:eastAsia="zh-CN" w:bidi="hi-IN"/>
+        </w:rPr>
+      </w:r>
+      <w:r/>
+    </w:p>
+    <w:p>
+      <w:pPr>
+        <w:pStyle w:val="Normal"/>
+        <w:rPr>
+          <w:sz w:val="24"/>
+          <w:sz w:val="24"/>
+          <w:szCs w:val="24"/>
+          <w:rFonts w:ascii="Times New Roman" w:hAnsi="Times New Roman" w:eastAsia="Arial Unicode MS" w:cs="Arial Unicode MS"/>
+          <w:color w:val="00000A"/>
+          <w:lang w:val="en-US" w:eastAsia="zh-CN" w:bidi="hi-IN"/>
+        </w:rPr>
+      </w:pPr>
+      <w:r>
+        <w:rPr>
+          <w:rFonts w:eastAsia="Arial Unicode MS" w:cs="Arial Unicode MS" w:ascii="Times New Roman" w:hAnsi="Times New Roman"/>
+          <w:color w:val="00000A"/>
+          <w:sz w:val="24"/>
+          <w:szCs w:val="24"/>
+          <w:lang w:val="en-US" w:eastAsia="zh-CN" w:bidi="hi-IN"/>
+        </w:rPr>
+      </w:r>
+      <w:r/>
+    </w:p>
+    <w:p>
+      <w:pPr>
+        <w:pStyle w:val="Normal"/>
+        <w:rPr>
+          <w:sz w:val="24"/>
+          <w:sz w:val="24"/>
+          <w:szCs w:val="24"/>
+          <w:rFonts w:ascii="Times New Roman" w:hAnsi="Times New Roman" w:eastAsia="Arial Unicode MS" w:cs="Arial Unicode MS"/>
+          <w:color w:val="00000A"/>
+          <w:lang w:val="en-US" w:eastAsia="zh-CN" w:bidi="hi-IN"/>
+        </w:rPr>
+      </w:pPr>
+      <w:r>
+        <w:rPr>
+          <w:rFonts w:eastAsia="Arial Unicode MS" w:cs="Arial Unicode MS" w:ascii="Times New Roman" w:hAnsi="Times New Roman"/>
+          <w:color w:val="00000A"/>
+          <w:sz w:val="24"/>
+          <w:szCs w:val="24"/>
+          <w:lang w:val="en-US" w:eastAsia="zh-CN" w:bidi="hi-IN"/>
+        </w:rPr>
+      </w:r>
+      <w:r/>
+    </w:p>
+    <w:p>
+      <w:pPr>
+        <w:pStyle w:val="Normal"/>
+        <w:rPr>
+          <w:sz w:val="24"/>
+          <w:sz w:val="24"/>
+          <w:szCs w:val="24"/>
+          <w:rFonts w:ascii="Times New Roman" w:hAnsi="Times New Roman" w:eastAsia="Arial Unicode MS" w:cs="Arial Unicode MS"/>
+          <w:color w:val="00000A"/>
+          <w:lang w:val="en-US" w:eastAsia="zh-CN" w:bidi="hi-IN"/>
+        </w:rPr>
+      </w:pPr>
+      <w:r>
+        <w:rPr>
+          <w:rFonts w:eastAsia="Arial Unicode MS" w:cs="Arial Unicode MS" w:ascii="Times New Roman" w:hAnsi="Times New Roman"/>
+          <w:color w:val="00000A"/>
+          <w:sz w:val="24"/>
+          <w:szCs w:val="24"/>
+          <w:lang w:val="en-US" w:eastAsia="zh-CN" w:bidi="hi-IN"/>
         </w:rPr>
       </w:r>
       <w:r/>
@@ -593,26 +658,34 @@
       </w:pPr>
       <w:r>
         <w:rPr>
-          <w:rFonts w:ascii="Times New Roman" w:hAnsi="Times New Roman"/>
-        </w:rPr>
-      </w:r>
-      <w:r/>
-    </w:p>
-    <w:p>
-      <w:pPr>
-        <w:pStyle w:val="Normal"/>
-        <w:rPr>
-          <w:sz w:val="24"/>
-          <w:sz w:val="24"/>
-          <w:szCs w:val="24"/>
-          <w:rFonts w:ascii="Times New Roman" w:hAnsi="Times New Roman" w:eastAsia="Arial Unicode MS" w:cs="Arial Unicode MS"/>
-          <w:color w:val="00000A"/>
-          <w:lang w:val="en-US" w:eastAsia="zh-CN" w:bidi="hi-IN"/>
-        </w:rPr>
-      </w:pPr>
-      <w:r>
-        <w:rPr>
-          <w:rFonts w:ascii="Times New Roman" w:hAnsi="Times New Roman"/>
+          <w:rFonts w:eastAsia="Arial Unicode MS" w:cs="Arial Unicode MS" w:ascii="Times New Roman" w:hAnsi="Times New Roman"/>
+          <w:color w:val="00000A"/>
+          <w:sz w:val="24"/>
+          <w:szCs w:val="24"/>
+          <w:lang w:val="en-US" w:eastAsia="zh-CN" w:bidi="hi-IN"/>
+        </w:rPr>
+      </w:r>
+      <w:r/>
+    </w:p>
+    <w:p>
+      <w:pPr>
+        <w:pStyle w:val="Normal"/>
+        <w:rPr>
+          <w:sz w:val="24"/>
+          <w:sz w:val="24"/>
+          <w:szCs w:val="24"/>
+          <w:rFonts w:ascii="Times New Roman" w:hAnsi="Times New Roman" w:eastAsia="Arial Unicode MS" w:cs="Arial Unicode MS"/>
+          <w:color w:val="00000A"/>
+          <w:lang w:val="en-US" w:eastAsia="zh-CN" w:bidi="hi-IN"/>
+        </w:rPr>
+      </w:pPr>
+      <w:r>
+        <w:rPr>
+          <w:rFonts w:eastAsia="Arial Unicode MS" w:cs="Arial Unicode MS" w:ascii="Times New Roman" w:hAnsi="Times New Roman"/>
+          <w:color w:val="00000A"/>
+          <w:sz w:val="24"/>
+          <w:szCs w:val="24"/>
+          <w:lang w:val="en-US" w:eastAsia="zh-CN" w:bidi="hi-IN"/>
         </w:rPr>
         <w:drawing>
           <wp:anchor behindDoc="0" distT="0" distB="0" distL="0" distR="0" simplePos="0" locked="0" layoutInCell="1" allowOverlap="1" relativeHeight="4">
@@ -683,121 +756,149 @@
       </w:pPr>
       <w:r>
         <w:rPr>
-          <w:rFonts w:ascii="Times New Roman" w:hAnsi="Times New Roman"/>
-        </w:rPr>
-      </w:r>
-      <w:r/>
-    </w:p>
-    <w:p>
-      <w:pPr>
-        <w:pStyle w:val="Normal"/>
-        <w:rPr>
-          <w:sz w:val="24"/>
-          <w:sz w:val="24"/>
-          <w:szCs w:val="24"/>
-          <w:rFonts w:ascii="Times New Roman" w:hAnsi="Times New Roman" w:eastAsia="Arial Unicode MS" w:cs="Arial Unicode MS"/>
-          <w:color w:val="00000A"/>
-          <w:lang w:val="en-US" w:eastAsia="zh-CN" w:bidi="hi-IN"/>
-        </w:rPr>
-      </w:pPr>
-      <w:r>
-        <w:rPr>
-          <w:rFonts w:ascii="Times New Roman" w:hAnsi="Times New Roman"/>
-        </w:rPr>
-      </w:r>
-      <w:r/>
-    </w:p>
-    <w:p>
-      <w:pPr>
-        <w:pStyle w:val="Normal"/>
-        <w:rPr>
-          <w:sz w:val="24"/>
-          <w:sz w:val="24"/>
-          <w:szCs w:val="24"/>
-          <w:rFonts w:ascii="Times New Roman" w:hAnsi="Times New Roman" w:eastAsia="Arial Unicode MS" w:cs="Arial Unicode MS"/>
-          <w:color w:val="00000A"/>
-          <w:lang w:val="en-US" w:eastAsia="zh-CN" w:bidi="hi-IN"/>
-        </w:rPr>
-      </w:pPr>
-      <w:r>
-        <w:rPr>
-          <w:rFonts w:ascii="Times New Roman" w:hAnsi="Times New Roman"/>
-        </w:rPr>
-      </w:r>
-      <w:r/>
-    </w:p>
-    <w:p>
-      <w:pPr>
-        <w:pStyle w:val="Normal"/>
-        <w:rPr>
-          <w:sz w:val="24"/>
-          <w:sz w:val="24"/>
-          <w:szCs w:val="24"/>
-          <w:rFonts w:ascii="Times New Roman" w:hAnsi="Times New Roman" w:eastAsia="Arial Unicode MS" w:cs="Arial Unicode MS"/>
-          <w:color w:val="00000A"/>
-          <w:lang w:val="en-US" w:eastAsia="zh-CN" w:bidi="hi-IN"/>
-        </w:rPr>
-      </w:pPr>
-      <w:r>
-        <w:rPr>
-          <w:rFonts w:ascii="Times New Roman" w:hAnsi="Times New Roman"/>
-        </w:rPr>
-      </w:r>
-      <w:r/>
-    </w:p>
-    <w:p>
-      <w:pPr>
-        <w:pStyle w:val="Normal"/>
-        <w:rPr>
-          <w:sz w:val="24"/>
-          <w:sz w:val="24"/>
-          <w:szCs w:val="24"/>
-          <w:rFonts w:ascii="Times New Roman" w:hAnsi="Times New Roman" w:eastAsia="Arial Unicode MS" w:cs="Arial Unicode MS"/>
-          <w:color w:val="00000A"/>
-          <w:lang w:val="en-US" w:eastAsia="zh-CN" w:bidi="hi-IN"/>
-        </w:rPr>
-      </w:pPr>
-      <w:r>
-        <w:rPr>
-          <w:rFonts w:ascii="Times New Roman" w:hAnsi="Times New Roman"/>
-        </w:rPr>
-      </w:r>
-      <w:r/>
-    </w:p>
-    <w:p>
-      <w:pPr>
-        <w:pStyle w:val="Normal"/>
-        <w:rPr>
-          <w:sz w:val="24"/>
-          <w:sz w:val="24"/>
-          <w:szCs w:val="24"/>
-          <w:rFonts w:ascii="Times New Roman" w:hAnsi="Times New Roman" w:eastAsia="Arial Unicode MS" w:cs="Arial Unicode MS"/>
-          <w:color w:val="00000A"/>
-          <w:lang w:val="en-US" w:eastAsia="zh-CN" w:bidi="hi-IN"/>
-        </w:rPr>
-      </w:pPr>
-      <w:r>
-        <w:rPr>
-          <w:rFonts w:ascii="Times New Roman" w:hAnsi="Times New Roman"/>
-        </w:rPr>
-      </w:r>
-      <w:r/>
-    </w:p>
-    <w:p>
-      <w:pPr>
-        <w:pStyle w:val="Normal"/>
-        <w:rPr>
-          <w:sz w:val="24"/>
-          <w:sz w:val="24"/>
-          <w:szCs w:val="24"/>
-          <w:rFonts w:ascii="Times New Roman" w:hAnsi="Times New Roman" w:eastAsia="Arial Unicode MS" w:cs="Arial Unicode MS"/>
-          <w:color w:val="00000A"/>
-          <w:lang w:val="en-US" w:eastAsia="zh-CN" w:bidi="hi-IN"/>
-        </w:rPr>
-      </w:pPr>
-      <w:r>
-        <w:rPr>
-          <w:rFonts w:ascii="Times New Roman" w:hAnsi="Times New Roman"/>
+          <w:rFonts w:eastAsia="Arial Unicode MS" w:cs="Arial Unicode MS" w:ascii="Times New Roman" w:hAnsi="Times New Roman"/>
+          <w:color w:val="00000A"/>
+          <w:sz w:val="24"/>
+          <w:szCs w:val="24"/>
+          <w:lang w:val="en-US" w:eastAsia="zh-CN" w:bidi="hi-IN"/>
+        </w:rPr>
+      </w:r>
+      <w:r/>
+    </w:p>
+    <w:p>
+      <w:pPr>
+        <w:pStyle w:val="Normal"/>
+        <w:rPr>
+          <w:sz w:val="24"/>
+          <w:sz w:val="24"/>
+          <w:szCs w:val="24"/>
+          <w:rFonts w:ascii="Times New Roman" w:hAnsi="Times New Roman" w:eastAsia="Arial Unicode MS" w:cs="Arial Unicode MS"/>
+          <w:color w:val="00000A"/>
+          <w:lang w:val="en-US" w:eastAsia="zh-CN" w:bidi="hi-IN"/>
+        </w:rPr>
+      </w:pPr>
+      <w:r>
+        <w:rPr>
+          <w:rFonts w:eastAsia="Arial Unicode MS" w:cs="Arial Unicode MS" w:ascii="Times New Roman" w:hAnsi="Times New Roman"/>
+          <w:color w:val="00000A"/>
+          <w:sz w:val="24"/>
+          <w:szCs w:val="24"/>
+          <w:lang w:val="en-US" w:eastAsia="zh-CN" w:bidi="hi-IN"/>
+        </w:rPr>
+      </w:r>
+      <w:r/>
+    </w:p>
+    <w:p>
+      <w:pPr>
+        <w:pStyle w:val="Normal"/>
+        <w:rPr>
+          <w:sz w:val="24"/>
+          <w:sz w:val="24"/>
+          <w:szCs w:val="24"/>
+          <w:rFonts w:ascii="Times New Roman" w:hAnsi="Times New Roman" w:eastAsia="Arial Unicode MS" w:cs="Arial Unicode MS"/>
+          <w:color w:val="00000A"/>
+          <w:lang w:val="en-US" w:eastAsia="zh-CN" w:bidi="hi-IN"/>
+        </w:rPr>
+      </w:pPr>
+      <w:r>
+        <w:rPr>
+          <w:rFonts w:eastAsia="Arial Unicode MS" w:cs="Arial Unicode MS" w:ascii="Times New Roman" w:hAnsi="Times New Roman"/>
+          <w:color w:val="00000A"/>
+          <w:sz w:val="24"/>
+          <w:szCs w:val="24"/>
+          <w:lang w:val="en-US" w:eastAsia="zh-CN" w:bidi="hi-IN"/>
+        </w:rPr>
+      </w:r>
+      <w:r/>
+    </w:p>
+    <w:p>
+      <w:pPr>
+        <w:pStyle w:val="Normal"/>
+        <w:rPr>
+          <w:sz w:val="24"/>
+          <w:sz w:val="24"/>
+          <w:szCs w:val="24"/>
+          <w:rFonts w:ascii="Times New Roman" w:hAnsi="Times New Roman" w:eastAsia="Arial Unicode MS" w:cs="Arial Unicode MS"/>
+          <w:color w:val="00000A"/>
+          <w:lang w:val="en-US" w:eastAsia="zh-CN" w:bidi="hi-IN"/>
+        </w:rPr>
+      </w:pPr>
+      <w:r>
+        <w:rPr>
+          <w:rFonts w:eastAsia="Arial Unicode MS" w:cs="Arial Unicode MS" w:ascii="Times New Roman" w:hAnsi="Times New Roman"/>
+          <w:color w:val="00000A"/>
+          <w:sz w:val="24"/>
+          <w:szCs w:val="24"/>
+          <w:lang w:val="en-US" w:eastAsia="zh-CN" w:bidi="hi-IN"/>
+        </w:rPr>
+      </w:r>
+      <w:r/>
+    </w:p>
+    <w:p>
+      <w:pPr>
+        <w:pStyle w:val="Normal"/>
+        <w:rPr>
+          <w:sz w:val="24"/>
+          <w:sz w:val="24"/>
+          <w:szCs w:val="24"/>
+          <w:rFonts w:ascii="Times New Roman" w:hAnsi="Times New Roman" w:eastAsia="Arial Unicode MS" w:cs="Arial Unicode MS"/>
+          <w:color w:val="00000A"/>
+          <w:lang w:val="en-US" w:eastAsia="zh-CN" w:bidi="hi-IN"/>
+        </w:rPr>
+      </w:pPr>
+      <w:r>
+        <w:rPr>
+          <w:rFonts w:eastAsia="Arial Unicode MS" w:cs="Arial Unicode MS" w:ascii="Times New Roman" w:hAnsi="Times New Roman"/>
+          <w:color w:val="00000A"/>
+          <w:sz w:val="24"/>
+          <w:szCs w:val="24"/>
+          <w:lang w:val="en-US" w:eastAsia="zh-CN" w:bidi="hi-IN"/>
+        </w:rPr>
+      </w:r>
+      <w:r/>
+    </w:p>
+    <w:p>
+      <w:pPr>
+        <w:pStyle w:val="Normal"/>
+        <w:rPr>
+          <w:sz w:val="24"/>
+          <w:sz w:val="24"/>
+          <w:szCs w:val="24"/>
+          <w:rFonts w:ascii="Times New Roman" w:hAnsi="Times New Roman" w:eastAsia="Arial Unicode MS" w:cs="Arial Unicode MS"/>
+          <w:color w:val="00000A"/>
+          <w:lang w:val="en-US" w:eastAsia="zh-CN" w:bidi="hi-IN"/>
+        </w:rPr>
+      </w:pPr>
+      <w:r>
+        <w:rPr>
+          <w:rFonts w:eastAsia="Arial Unicode MS" w:cs="Arial Unicode MS" w:ascii="Times New Roman" w:hAnsi="Times New Roman"/>
+          <w:color w:val="00000A"/>
+          <w:sz w:val="24"/>
+          <w:szCs w:val="24"/>
+          <w:lang w:val="en-US" w:eastAsia="zh-CN" w:bidi="hi-IN"/>
+        </w:rPr>
+      </w:r>
+      <w:r/>
+    </w:p>
+    <w:p>
+      <w:pPr>
+        <w:pStyle w:val="Normal"/>
+        <w:rPr>
+          <w:sz w:val="24"/>
+          <w:sz w:val="24"/>
+          <w:szCs w:val="24"/>
+          <w:rFonts w:ascii="Times New Roman" w:hAnsi="Times New Roman" w:eastAsia="Arial Unicode MS" w:cs="Arial Unicode MS"/>
+          <w:color w:val="00000A"/>
+          <w:lang w:val="en-US" w:eastAsia="zh-CN" w:bidi="hi-IN"/>
+        </w:rPr>
+      </w:pPr>
+      <w:r>
+        <w:rPr>
+          <w:rFonts w:eastAsia="Arial Unicode MS" w:cs="Arial Unicode MS" w:ascii="Times New Roman" w:hAnsi="Times New Roman"/>
+          <w:color w:val="00000A"/>
+          <w:sz w:val="24"/>
+          <w:szCs w:val="24"/>
+          <w:lang w:val="en-US" w:eastAsia="zh-CN" w:bidi="hi-IN"/>
         </w:rPr>
         <w:drawing>
           <wp:anchor behindDoc="0" distT="0" distB="0" distL="0" distR="0" simplePos="0" locked="0" layoutInCell="1" allowOverlap="1" relativeHeight="5">
@@ -868,235 +969,287 @@
       </w:pPr>
       <w:r>
         <w:rPr>
-          <w:rFonts w:ascii="Times New Roman" w:hAnsi="Times New Roman"/>
-        </w:rPr>
-      </w:r>
-      <w:r/>
-    </w:p>
-    <w:p>
-      <w:pPr>
-        <w:pStyle w:val="Normal"/>
-        <w:rPr>
-          <w:sz w:val="24"/>
-          <w:sz w:val="24"/>
-          <w:szCs w:val="24"/>
-          <w:rFonts w:ascii="Times New Roman" w:hAnsi="Times New Roman" w:eastAsia="Arial Unicode MS" w:cs="Arial Unicode MS"/>
-          <w:color w:val="00000A"/>
-          <w:lang w:val="en-US" w:eastAsia="zh-CN" w:bidi="hi-IN"/>
-        </w:rPr>
-      </w:pPr>
-      <w:r>
-        <w:rPr>
-          <w:rFonts w:ascii="Times New Roman" w:hAnsi="Times New Roman"/>
-        </w:rPr>
-      </w:r>
-      <w:r/>
-    </w:p>
-    <w:p>
-      <w:pPr>
-        <w:pStyle w:val="Normal"/>
-        <w:rPr>
-          <w:sz w:val="24"/>
-          <w:sz w:val="24"/>
-          <w:szCs w:val="24"/>
-          <w:rFonts w:ascii="Times New Roman" w:hAnsi="Times New Roman" w:eastAsia="Arial Unicode MS" w:cs="Arial Unicode MS"/>
-          <w:color w:val="00000A"/>
-          <w:lang w:val="en-US" w:eastAsia="zh-CN" w:bidi="hi-IN"/>
-        </w:rPr>
-      </w:pPr>
-      <w:r>
-        <w:rPr>
-          <w:rFonts w:ascii="Times New Roman" w:hAnsi="Times New Roman"/>
-        </w:rPr>
-      </w:r>
-      <w:r/>
-    </w:p>
-    <w:p>
-      <w:pPr>
-        <w:pStyle w:val="Normal"/>
-        <w:rPr>
-          <w:sz w:val="24"/>
-          <w:sz w:val="24"/>
-          <w:szCs w:val="24"/>
-          <w:rFonts w:ascii="Times New Roman" w:hAnsi="Times New Roman" w:eastAsia="Arial Unicode MS" w:cs="Arial Unicode MS"/>
-          <w:color w:val="00000A"/>
-          <w:lang w:val="en-US" w:eastAsia="zh-CN" w:bidi="hi-IN"/>
-        </w:rPr>
-      </w:pPr>
-      <w:r>
-        <w:rPr>
-          <w:rFonts w:ascii="Times New Roman" w:hAnsi="Times New Roman"/>
-        </w:rPr>
-      </w:r>
-      <w:r/>
-    </w:p>
-    <w:p>
-      <w:pPr>
-        <w:pStyle w:val="Normal"/>
-        <w:rPr>
-          <w:sz w:val="24"/>
-          <w:sz w:val="24"/>
-          <w:szCs w:val="24"/>
-          <w:rFonts w:ascii="Times New Roman" w:hAnsi="Times New Roman" w:eastAsia="Arial Unicode MS" w:cs="Arial Unicode MS"/>
-          <w:color w:val="00000A"/>
-          <w:lang w:val="en-US" w:eastAsia="zh-CN" w:bidi="hi-IN"/>
-        </w:rPr>
-      </w:pPr>
-      <w:r>
-        <w:rPr>
-          <w:rFonts w:ascii="Times New Roman" w:hAnsi="Times New Roman"/>
-        </w:rPr>
-      </w:r>
-      <w:r/>
-    </w:p>
-    <w:p>
-      <w:pPr>
-        <w:pStyle w:val="Normal"/>
-        <w:rPr>
-          <w:sz w:val="24"/>
-          <w:sz w:val="24"/>
-          <w:szCs w:val="24"/>
-          <w:rFonts w:ascii="Times New Roman" w:hAnsi="Times New Roman" w:eastAsia="Arial Unicode MS" w:cs="Arial Unicode MS"/>
-          <w:color w:val="00000A"/>
-          <w:lang w:val="en-US" w:eastAsia="zh-CN" w:bidi="hi-IN"/>
-        </w:rPr>
-      </w:pPr>
-      <w:r>
-        <w:rPr>
-          <w:rFonts w:ascii="Times New Roman" w:hAnsi="Times New Roman"/>
-        </w:rPr>
-      </w:r>
-      <w:r/>
-    </w:p>
-    <w:p>
-      <w:pPr>
-        <w:pStyle w:val="Normal"/>
-        <w:rPr>
-          <w:sz w:val="24"/>
-          <w:sz w:val="24"/>
-          <w:szCs w:val="24"/>
-          <w:rFonts w:ascii="Times New Roman" w:hAnsi="Times New Roman" w:eastAsia="Arial Unicode MS" w:cs="Arial Unicode MS"/>
-          <w:color w:val="00000A"/>
-          <w:lang w:val="en-US" w:eastAsia="zh-CN" w:bidi="hi-IN"/>
-        </w:rPr>
-      </w:pPr>
-      <w:r>
-        <w:rPr>
-          <w:rFonts w:ascii="Times New Roman" w:hAnsi="Times New Roman"/>
-        </w:rPr>
-      </w:r>
-      <w:r/>
-    </w:p>
-    <w:p>
-      <w:pPr>
-        <w:pStyle w:val="Normal"/>
-        <w:rPr>
-          <w:sz w:val="24"/>
-          <w:sz w:val="24"/>
-          <w:szCs w:val="24"/>
-          <w:rFonts w:ascii="Times New Roman" w:hAnsi="Times New Roman" w:eastAsia="Arial Unicode MS" w:cs="Arial Unicode MS"/>
-          <w:color w:val="00000A"/>
-          <w:lang w:val="en-US" w:eastAsia="zh-CN" w:bidi="hi-IN"/>
-        </w:rPr>
-      </w:pPr>
-      <w:r>
-        <w:rPr>
-          <w:rFonts w:ascii="Times New Roman" w:hAnsi="Times New Roman"/>
-        </w:rPr>
-      </w:r>
-      <w:r/>
-    </w:p>
-    <w:p>
-      <w:pPr>
-        <w:pStyle w:val="Normal"/>
-        <w:rPr>
-          <w:sz w:val="24"/>
-          <w:sz w:val="24"/>
-          <w:szCs w:val="24"/>
-          <w:rFonts w:ascii="Times New Roman" w:hAnsi="Times New Roman" w:eastAsia="Arial Unicode MS" w:cs="Arial Unicode MS"/>
-          <w:color w:val="00000A"/>
-          <w:lang w:val="en-US" w:eastAsia="zh-CN" w:bidi="hi-IN"/>
-        </w:rPr>
-      </w:pPr>
-      <w:r>
-        <w:rPr>
-          <w:rFonts w:ascii="Times New Roman" w:hAnsi="Times New Roman"/>
-        </w:rPr>
-      </w:r>
-      <w:r/>
-    </w:p>
-    <w:p>
-      <w:pPr>
-        <w:pStyle w:val="Normal"/>
-        <w:rPr>
-          <w:sz w:val="24"/>
-          <w:sz w:val="24"/>
-          <w:szCs w:val="24"/>
-          <w:rFonts w:ascii="Times New Roman" w:hAnsi="Times New Roman" w:eastAsia="Arial Unicode MS" w:cs="Arial Unicode MS"/>
-          <w:color w:val="00000A"/>
-          <w:lang w:val="en-US" w:eastAsia="zh-CN" w:bidi="hi-IN"/>
-        </w:rPr>
-      </w:pPr>
-      <w:r>
-        <w:rPr>
-          <w:rFonts w:ascii="Times New Roman" w:hAnsi="Times New Roman"/>
-        </w:rPr>
-      </w:r>
-      <w:r/>
-    </w:p>
-    <w:p>
-      <w:pPr>
-        <w:pStyle w:val="Normal"/>
-        <w:rPr>
-          <w:sz w:val="24"/>
-          <w:sz w:val="24"/>
-          <w:szCs w:val="24"/>
-          <w:rFonts w:ascii="Times New Roman" w:hAnsi="Times New Roman" w:eastAsia="Arial Unicode MS" w:cs="Arial Unicode MS"/>
-          <w:color w:val="00000A"/>
-          <w:lang w:val="en-US" w:eastAsia="zh-CN" w:bidi="hi-IN"/>
-        </w:rPr>
-      </w:pPr>
-      <w:r>
-        <w:rPr>
-          <w:rFonts w:ascii="Times New Roman" w:hAnsi="Times New Roman"/>
-        </w:rPr>
-      </w:r>
-      <w:r/>
-    </w:p>
-    <w:p>
-      <w:pPr>
-        <w:pStyle w:val="Normal"/>
-        <w:rPr>
-          <w:sz w:val="24"/>
-          <w:sz w:val="24"/>
-          <w:szCs w:val="24"/>
-          <w:rFonts w:ascii="Times New Roman" w:hAnsi="Times New Roman" w:eastAsia="Arial Unicode MS" w:cs="Arial Unicode MS"/>
-          <w:color w:val="00000A"/>
-          <w:lang w:val="en-US" w:eastAsia="zh-CN" w:bidi="hi-IN"/>
-        </w:rPr>
-      </w:pPr>
-      <w:r>
-        <w:rPr>
-          <w:rFonts w:ascii="Times New Roman" w:hAnsi="Times New Roman"/>
-        </w:rPr>
-      </w:r>
-      <w:r/>
-    </w:p>
-    <w:p>
-      <w:pPr>
-        <w:pStyle w:val="Normal"/>
-        <w:rPr>
-          <w:sz w:val="24"/>
-          <w:sz w:val="24"/>
-          <w:szCs w:val="24"/>
-          <w:rFonts w:ascii="Times New Roman" w:hAnsi="Times New Roman" w:eastAsia="Arial Unicode MS" w:cs="Arial Unicode MS"/>
-          <w:color w:val="00000A"/>
-          <w:lang w:val="en-US" w:eastAsia="zh-CN" w:bidi="hi-IN"/>
-        </w:rPr>
-      </w:pPr>
-      <w:r>
-        <w:rPr>
-          <w:rFonts w:ascii="Times New Roman" w:hAnsi="Times New Roman"/>
+          <w:rFonts w:eastAsia="Arial Unicode MS" w:cs="Arial Unicode MS" w:ascii="Times New Roman" w:hAnsi="Times New Roman"/>
+          <w:color w:val="00000A"/>
+          <w:sz w:val="24"/>
+          <w:szCs w:val="24"/>
+          <w:lang w:val="en-US" w:eastAsia="zh-CN" w:bidi="hi-IN"/>
+        </w:rPr>
+      </w:r>
+      <w:r/>
+    </w:p>
+    <w:p>
+      <w:pPr>
+        <w:pStyle w:val="Normal"/>
+        <w:rPr>
+          <w:sz w:val="24"/>
+          <w:sz w:val="24"/>
+          <w:szCs w:val="24"/>
+          <w:rFonts w:ascii="Times New Roman" w:hAnsi="Times New Roman" w:eastAsia="Arial Unicode MS" w:cs="Arial Unicode MS"/>
+          <w:color w:val="00000A"/>
+          <w:lang w:val="en-US" w:eastAsia="zh-CN" w:bidi="hi-IN"/>
+        </w:rPr>
+      </w:pPr>
+      <w:r>
+        <w:rPr>
+          <w:rFonts w:eastAsia="Arial Unicode MS" w:cs="Arial Unicode MS" w:ascii="Times New Roman" w:hAnsi="Times New Roman"/>
+          <w:color w:val="00000A"/>
+          <w:sz w:val="24"/>
+          <w:szCs w:val="24"/>
+          <w:lang w:val="en-US" w:eastAsia="zh-CN" w:bidi="hi-IN"/>
+        </w:rPr>
+      </w:r>
+      <w:r/>
+    </w:p>
+    <w:p>
+      <w:pPr>
+        <w:pStyle w:val="Normal"/>
+        <w:rPr>
+          <w:sz w:val="24"/>
+          <w:sz w:val="24"/>
+          <w:szCs w:val="24"/>
+          <w:rFonts w:ascii="Times New Roman" w:hAnsi="Times New Roman" w:eastAsia="Arial Unicode MS" w:cs="Arial Unicode MS"/>
+          <w:color w:val="00000A"/>
+          <w:lang w:val="en-US" w:eastAsia="zh-CN" w:bidi="hi-IN"/>
+        </w:rPr>
+      </w:pPr>
+      <w:r>
+        <w:rPr>
+          <w:rFonts w:eastAsia="Arial Unicode MS" w:cs="Arial Unicode MS" w:ascii="Times New Roman" w:hAnsi="Times New Roman"/>
+          <w:color w:val="00000A"/>
+          <w:sz w:val="24"/>
+          <w:szCs w:val="24"/>
+          <w:lang w:val="en-US" w:eastAsia="zh-CN" w:bidi="hi-IN"/>
+        </w:rPr>
+      </w:r>
+      <w:r/>
+    </w:p>
+    <w:p>
+      <w:pPr>
+        <w:pStyle w:val="Normal"/>
+        <w:rPr>
+          <w:sz w:val="24"/>
+          <w:sz w:val="24"/>
+          <w:szCs w:val="24"/>
+          <w:rFonts w:ascii="Times New Roman" w:hAnsi="Times New Roman" w:eastAsia="Arial Unicode MS" w:cs="Arial Unicode MS"/>
+          <w:color w:val="00000A"/>
+          <w:lang w:val="en-US" w:eastAsia="zh-CN" w:bidi="hi-IN"/>
+        </w:rPr>
+      </w:pPr>
+      <w:r>
+        <w:rPr>
+          <w:rFonts w:eastAsia="Arial Unicode MS" w:cs="Arial Unicode MS" w:ascii="Times New Roman" w:hAnsi="Times New Roman"/>
+          <w:color w:val="00000A"/>
+          <w:sz w:val="24"/>
+          <w:szCs w:val="24"/>
+          <w:lang w:val="en-US" w:eastAsia="zh-CN" w:bidi="hi-IN"/>
+        </w:rPr>
+      </w:r>
+      <w:r/>
+    </w:p>
+    <w:p>
+      <w:pPr>
+        <w:pStyle w:val="Normal"/>
+        <w:rPr>
+          <w:sz w:val="24"/>
+          <w:sz w:val="24"/>
+          <w:szCs w:val="24"/>
+          <w:rFonts w:ascii="Times New Roman" w:hAnsi="Times New Roman" w:eastAsia="Arial Unicode MS" w:cs="Arial Unicode MS"/>
+          <w:color w:val="00000A"/>
+          <w:lang w:val="en-US" w:eastAsia="zh-CN" w:bidi="hi-IN"/>
+        </w:rPr>
+      </w:pPr>
+      <w:r>
+        <w:rPr>
+          <w:rFonts w:eastAsia="Arial Unicode MS" w:cs="Arial Unicode MS" w:ascii="Times New Roman" w:hAnsi="Times New Roman"/>
+          <w:color w:val="00000A"/>
+          <w:sz w:val="24"/>
+          <w:szCs w:val="24"/>
+          <w:lang w:val="en-US" w:eastAsia="zh-CN" w:bidi="hi-IN"/>
+        </w:rPr>
+      </w:r>
+      <w:r/>
+    </w:p>
+    <w:p>
+      <w:pPr>
+        <w:pStyle w:val="Normal"/>
+        <w:rPr>
+          <w:sz w:val="24"/>
+          <w:sz w:val="24"/>
+          <w:szCs w:val="24"/>
+          <w:rFonts w:ascii="Times New Roman" w:hAnsi="Times New Roman" w:eastAsia="Arial Unicode MS" w:cs="Arial Unicode MS"/>
+          <w:color w:val="00000A"/>
+          <w:lang w:val="en-US" w:eastAsia="zh-CN" w:bidi="hi-IN"/>
+        </w:rPr>
+      </w:pPr>
+      <w:r>
+        <w:rPr>
+          <w:rFonts w:eastAsia="Arial Unicode MS" w:cs="Arial Unicode MS" w:ascii="Times New Roman" w:hAnsi="Times New Roman"/>
+          <w:color w:val="00000A"/>
+          <w:sz w:val="24"/>
+          <w:szCs w:val="24"/>
+          <w:lang w:val="en-US" w:eastAsia="zh-CN" w:bidi="hi-IN"/>
+        </w:rPr>
+      </w:r>
+      <w:r/>
+    </w:p>
+    <w:p>
+      <w:pPr>
+        <w:pStyle w:val="Normal"/>
+        <w:rPr>
+          <w:sz w:val="24"/>
+          <w:sz w:val="24"/>
+          <w:szCs w:val="24"/>
+          <w:rFonts w:ascii="Times New Roman" w:hAnsi="Times New Roman" w:eastAsia="Arial Unicode MS" w:cs="Arial Unicode MS"/>
+          <w:color w:val="00000A"/>
+          <w:lang w:val="en-US" w:eastAsia="zh-CN" w:bidi="hi-IN"/>
+        </w:rPr>
+      </w:pPr>
+      <w:r>
+        <w:rPr>
+          <w:rFonts w:eastAsia="Arial Unicode MS" w:cs="Arial Unicode MS" w:ascii="Times New Roman" w:hAnsi="Times New Roman"/>
+          <w:color w:val="00000A"/>
+          <w:sz w:val="24"/>
+          <w:szCs w:val="24"/>
+          <w:lang w:val="en-US" w:eastAsia="zh-CN" w:bidi="hi-IN"/>
+        </w:rPr>
+      </w:r>
+      <w:r/>
+    </w:p>
+    <w:p>
+      <w:pPr>
+        <w:pStyle w:val="Normal"/>
+        <w:rPr>
+          <w:sz w:val="24"/>
+          <w:sz w:val="24"/>
+          <w:szCs w:val="24"/>
+          <w:rFonts w:ascii="Times New Roman" w:hAnsi="Times New Roman" w:eastAsia="Arial Unicode MS" w:cs="Arial Unicode MS"/>
+          <w:color w:val="00000A"/>
+          <w:lang w:val="en-US" w:eastAsia="zh-CN" w:bidi="hi-IN"/>
+        </w:rPr>
+      </w:pPr>
+      <w:r>
+        <w:rPr>
+          <w:rFonts w:eastAsia="Arial Unicode MS" w:cs="Arial Unicode MS" w:ascii="Times New Roman" w:hAnsi="Times New Roman"/>
+          <w:color w:val="00000A"/>
+          <w:sz w:val="24"/>
+          <w:szCs w:val="24"/>
+          <w:lang w:val="en-US" w:eastAsia="zh-CN" w:bidi="hi-IN"/>
+        </w:rPr>
+      </w:r>
+      <w:r/>
+    </w:p>
+    <w:p>
+      <w:pPr>
+        <w:pStyle w:val="Normal"/>
+        <w:rPr>
+          <w:sz w:val="24"/>
+          <w:sz w:val="24"/>
+          <w:szCs w:val="24"/>
+          <w:rFonts w:ascii="Times New Roman" w:hAnsi="Times New Roman" w:eastAsia="Arial Unicode MS" w:cs="Arial Unicode MS"/>
+          <w:color w:val="00000A"/>
+          <w:lang w:val="en-US" w:eastAsia="zh-CN" w:bidi="hi-IN"/>
+        </w:rPr>
+      </w:pPr>
+      <w:r>
+        <w:rPr>
+          <w:rFonts w:eastAsia="Arial Unicode MS" w:cs="Arial Unicode MS" w:ascii="Times New Roman" w:hAnsi="Times New Roman"/>
+          <w:color w:val="00000A"/>
+          <w:sz w:val="24"/>
+          <w:szCs w:val="24"/>
+          <w:lang w:val="en-US" w:eastAsia="zh-CN" w:bidi="hi-IN"/>
+        </w:rPr>
+      </w:r>
+      <w:r/>
+    </w:p>
+    <w:p>
+      <w:pPr>
+        <w:pStyle w:val="Normal"/>
+        <w:rPr>
+          <w:sz w:val="24"/>
+          <w:sz w:val="24"/>
+          <w:szCs w:val="24"/>
+          <w:rFonts w:ascii="Times New Roman" w:hAnsi="Times New Roman" w:eastAsia="Arial Unicode MS" w:cs="Arial Unicode MS"/>
+          <w:color w:val="00000A"/>
+          <w:lang w:val="en-US" w:eastAsia="zh-CN" w:bidi="hi-IN"/>
+        </w:rPr>
+      </w:pPr>
+      <w:r>
+        <w:rPr>
+          <w:rFonts w:eastAsia="Arial Unicode MS" w:cs="Arial Unicode MS" w:ascii="Times New Roman" w:hAnsi="Times New Roman"/>
+          <w:color w:val="00000A"/>
+          <w:sz w:val="24"/>
+          <w:szCs w:val="24"/>
+          <w:lang w:val="en-US" w:eastAsia="zh-CN" w:bidi="hi-IN"/>
+        </w:rPr>
+      </w:r>
+      <w:r/>
+    </w:p>
+    <w:p>
+      <w:pPr>
+        <w:pStyle w:val="Normal"/>
+        <w:rPr>
+          <w:sz w:val="24"/>
+          <w:sz w:val="24"/>
+          <w:szCs w:val="24"/>
+          <w:rFonts w:ascii="Times New Roman" w:hAnsi="Times New Roman" w:eastAsia="Arial Unicode MS" w:cs="Arial Unicode MS"/>
+          <w:color w:val="00000A"/>
+          <w:lang w:val="en-US" w:eastAsia="zh-CN" w:bidi="hi-IN"/>
+        </w:rPr>
+      </w:pPr>
+      <w:r>
+        <w:rPr>
+          <w:rFonts w:eastAsia="Arial Unicode MS" w:cs="Arial Unicode MS" w:ascii="Times New Roman" w:hAnsi="Times New Roman"/>
+          <w:color w:val="00000A"/>
+          <w:sz w:val="24"/>
+          <w:szCs w:val="24"/>
+          <w:lang w:val="en-US" w:eastAsia="zh-CN" w:bidi="hi-IN"/>
+        </w:rPr>
+      </w:r>
+      <w:r/>
+    </w:p>
+    <w:p>
+      <w:pPr>
+        <w:pStyle w:val="Normal"/>
+        <w:rPr>
+          <w:sz w:val="24"/>
+          <w:sz w:val="24"/>
+          <w:szCs w:val="24"/>
+          <w:rFonts w:ascii="Times New Roman" w:hAnsi="Times New Roman" w:eastAsia="Arial Unicode MS" w:cs="Arial Unicode MS"/>
+          <w:color w:val="00000A"/>
+          <w:lang w:val="en-US" w:eastAsia="zh-CN" w:bidi="hi-IN"/>
+        </w:rPr>
+      </w:pPr>
+      <w:r>
+        <w:rPr>
+          <w:rFonts w:eastAsia="Arial Unicode MS" w:cs="Arial Unicode MS" w:ascii="Times New Roman" w:hAnsi="Times New Roman"/>
+          <w:color w:val="00000A"/>
+          <w:sz w:val="24"/>
+          <w:szCs w:val="24"/>
+          <w:lang w:val="en-US" w:eastAsia="zh-CN" w:bidi="hi-IN"/>
+        </w:rPr>
+      </w:r>
+      <w:r/>
+    </w:p>
+    <w:p>
+      <w:pPr>
+        <w:pStyle w:val="Normal"/>
+        <w:rPr>
+          <w:sz w:val="24"/>
+          <w:sz w:val="24"/>
+          <w:szCs w:val="24"/>
+          <w:rFonts w:ascii="Times New Roman" w:hAnsi="Times New Roman" w:eastAsia="Arial Unicode MS" w:cs="Arial Unicode MS"/>
+          <w:color w:val="00000A"/>
+          <w:lang w:val="en-US" w:eastAsia="zh-CN" w:bidi="hi-IN"/>
+        </w:rPr>
+      </w:pPr>
+      <w:r>
+        <w:rPr>
+          <w:rFonts w:eastAsia="Arial Unicode MS" w:cs="Arial Unicode MS" w:ascii="Times New Roman" w:hAnsi="Times New Roman"/>
+          <w:color w:val="00000A"/>
+          <w:sz w:val="24"/>
+          <w:szCs w:val="24"/>
+          <w:lang w:val="en-US" w:eastAsia="zh-CN" w:bidi="hi-IN"/>
         </w:rPr>
         <w:drawing>
           <wp:anchor behindDoc="0" distT="0" distB="0" distL="0" distR="0" simplePos="0" locked="0" layoutInCell="1" allowOverlap="1" relativeHeight="6">
@@ -1219,64 +1372,80 @@
       </w:pPr>
       <w:r>
         <w:rPr>
-          <w:rFonts w:ascii="Times New Roman" w:hAnsi="Times New Roman"/>
-        </w:rPr>
-      </w:r>
-      <w:r/>
-    </w:p>
-    <w:p>
-      <w:pPr>
-        <w:pStyle w:val="Normal"/>
-        <w:rPr>
-          <w:sz w:val="24"/>
-          <w:sz w:val="24"/>
-          <w:szCs w:val="24"/>
-          <w:rFonts w:ascii="Times New Roman" w:hAnsi="Times New Roman" w:eastAsia="Arial Unicode MS" w:cs="Arial Unicode MS"/>
-          <w:color w:val="00000A"/>
-          <w:lang w:val="en-US" w:eastAsia="zh-CN" w:bidi="hi-IN"/>
-        </w:rPr>
-      </w:pPr>
-      <w:r>
-        <w:rPr>
-          <w:rFonts w:ascii="Times New Roman" w:hAnsi="Times New Roman"/>
-        </w:rPr>
-      </w:r>
-      <w:r/>
-    </w:p>
-    <w:p>
-      <w:pPr>
-        <w:pStyle w:val="Normal"/>
-        <w:rPr>
-          <w:sz w:val="24"/>
-          <w:sz w:val="24"/>
-          <w:szCs w:val="24"/>
-          <w:rFonts w:ascii="Times New Roman" w:hAnsi="Times New Roman" w:eastAsia="Arial Unicode MS" w:cs="Arial Unicode MS"/>
-          <w:color w:val="00000A"/>
-          <w:lang w:val="en-US" w:eastAsia="zh-CN" w:bidi="hi-IN"/>
-        </w:rPr>
-      </w:pPr>
-      <w:r>
-        <w:rPr>
-          <w:rFonts w:ascii="Times New Roman" w:hAnsi="Times New Roman"/>
-        </w:rPr>
-      </w:r>
-      <w:r/>
-    </w:p>
-    <w:p>
-      <w:pPr>
-        <w:pStyle w:val="Normal"/>
-        <w:rPr>
-          <w:sz w:val="24"/>
-          <w:sz w:val="24"/>
-          <w:szCs w:val="24"/>
-          <w:rFonts w:ascii="Times New Roman" w:hAnsi="Times New Roman" w:eastAsia="Arial Unicode MS" w:cs="Arial Unicode MS"/>
-          <w:color w:val="00000A"/>
-          <w:lang w:val="en-US" w:eastAsia="zh-CN" w:bidi="hi-IN"/>
-        </w:rPr>
-      </w:pPr>
-      <w:r>
-        <w:rPr>
-          <w:rFonts w:ascii="Times New Roman" w:hAnsi="Times New Roman"/>
+          <w:rFonts w:eastAsia="Arial Unicode MS" w:cs="Arial Unicode MS" w:ascii="Times New Roman" w:hAnsi="Times New Roman"/>
+          <w:color w:val="00000A"/>
+          <w:sz w:val="24"/>
+          <w:szCs w:val="24"/>
+          <w:lang w:val="en-US" w:eastAsia="zh-CN" w:bidi="hi-IN"/>
+        </w:rPr>
+      </w:r>
+      <w:r/>
+    </w:p>
+    <w:p>
+      <w:pPr>
+        <w:pStyle w:val="Normal"/>
+        <w:rPr>
+          <w:sz w:val="24"/>
+          <w:sz w:val="24"/>
+          <w:szCs w:val="24"/>
+          <w:rFonts w:ascii="Times New Roman" w:hAnsi="Times New Roman" w:eastAsia="Arial Unicode MS" w:cs="Arial Unicode MS"/>
+          <w:color w:val="00000A"/>
+          <w:lang w:val="en-US" w:eastAsia="zh-CN" w:bidi="hi-IN"/>
+        </w:rPr>
+      </w:pPr>
+      <w:r>
+        <w:rPr>
+          <w:rFonts w:eastAsia="Arial Unicode MS" w:cs="Arial Unicode MS" w:ascii="Times New Roman" w:hAnsi="Times New Roman"/>
+          <w:color w:val="00000A"/>
+          <w:sz w:val="24"/>
+          <w:szCs w:val="24"/>
+          <w:lang w:val="en-US" w:eastAsia="zh-CN" w:bidi="hi-IN"/>
+        </w:rPr>
+      </w:r>
+      <w:r/>
+    </w:p>
+    <w:p>
+      <w:pPr>
+        <w:pStyle w:val="Normal"/>
+        <w:rPr>
+          <w:sz w:val="24"/>
+          <w:sz w:val="24"/>
+          <w:szCs w:val="24"/>
+          <w:rFonts w:ascii="Times New Roman" w:hAnsi="Times New Roman" w:eastAsia="Arial Unicode MS" w:cs="Arial Unicode MS"/>
+          <w:color w:val="00000A"/>
+          <w:lang w:val="en-US" w:eastAsia="zh-CN" w:bidi="hi-IN"/>
+        </w:rPr>
+      </w:pPr>
+      <w:r>
+        <w:rPr>
+          <w:rFonts w:eastAsia="Arial Unicode MS" w:cs="Arial Unicode MS" w:ascii="Times New Roman" w:hAnsi="Times New Roman"/>
+          <w:color w:val="00000A"/>
+          <w:sz w:val="24"/>
+          <w:szCs w:val="24"/>
+          <w:lang w:val="en-US" w:eastAsia="zh-CN" w:bidi="hi-IN"/>
+        </w:rPr>
+      </w:r>
+      <w:r/>
+    </w:p>
+    <w:p>
+      <w:pPr>
+        <w:pStyle w:val="Normal"/>
+        <w:rPr>
+          <w:sz w:val="24"/>
+          <w:sz w:val="24"/>
+          <w:szCs w:val="24"/>
+          <w:rFonts w:ascii="Times New Roman" w:hAnsi="Times New Roman" w:eastAsia="Arial Unicode MS" w:cs="Arial Unicode MS"/>
+          <w:color w:val="00000A"/>
+          <w:lang w:val="en-US" w:eastAsia="zh-CN" w:bidi="hi-IN"/>
+        </w:rPr>
+      </w:pPr>
+      <w:r>
+        <w:rPr>
+          <w:rFonts w:eastAsia="Arial Unicode MS" w:cs="Arial Unicode MS" w:ascii="Times New Roman" w:hAnsi="Times New Roman"/>
+          <w:color w:val="00000A"/>
+          <w:sz w:val="24"/>
+          <w:szCs w:val="24"/>
+          <w:lang w:val="en-US" w:eastAsia="zh-CN" w:bidi="hi-IN"/>
         </w:rPr>
         <w:drawing>
           <wp:anchor behindDoc="0" distT="0" distB="0" distL="0" distR="0" simplePos="0" locked="0" layoutInCell="1" allowOverlap="1" relativeHeight="8">
@@ -1347,121 +1516,149 @@
       </w:pPr>
       <w:r>
         <w:rPr>
-          <w:rFonts w:ascii="Times New Roman" w:hAnsi="Times New Roman"/>
-        </w:rPr>
-      </w:r>
-      <w:r/>
-    </w:p>
-    <w:p>
-      <w:pPr>
-        <w:pStyle w:val="Normal"/>
-        <w:rPr>
-          <w:sz w:val="24"/>
-          <w:sz w:val="24"/>
-          <w:szCs w:val="24"/>
-          <w:rFonts w:ascii="Times New Roman" w:hAnsi="Times New Roman" w:eastAsia="Arial Unicode MS" w:cs="Arial Unicode MS"/>
-          <w:color w:val="00000A"/>
-          <w:lang w:val="en-US" w:eastAsia="zh-CN" w:bidi="hi-IN"/>
-        </w:rPr>
-      </w:pPr>
-      <w:r>
-        <w:rPr>
-          <w:rFonts w:ascii="Times New Roman" w:hAnsi="Times New Roman"/>
-        </w:rPr>
-      </w:r>
-      <w:r/>
-    </w:p>
-    <w:p>
-      <w:pPr>
-        <w:pStyle w:val="Normal"/>
-        <w:rPr>
-          <w:sz w:val="24"/>
-          <w:sz w:val="24"/>
-          <w:szCs w:val="24"/>
-          <w:rFonts w:ascii="Times New Roman" w:hAnsi="Times New Roman" w:eastAsia="Arial Unicode MS" w:cs="Arial Unicode MS"/>
-          <w:color w:val="00000A"/>
-          <w:lang w:val="en-US" w:eastAsia="zh-CN" w:bidi="hi-IN"/>
-        </w:rPr>
-      </w:pPr>
-      <w:r>
-        <w:rPr>
-          <w:rFonts w:ascii="Times New Roman" w:hAnsi="Times New Roman"/>
-        </w:rPr>
-      </w:r>
-      <w:r/>
-    </w:p>
-    <w:p>
-      <w:pPr>
-        <w:pStyle w:val="Normal"/>
-        <w:rPr>
-          <w:sz w:val="24"/>
-          <w:sz w:val="24"/>
-          <w:szCs w:val="24"/>
-          <w:rFonts w:ascii="Times New Roman" w:hAnsi="Times New Roman" w:eastAsia="Arial Unicode MS" w:cs="Arial Unicode MS"/>
-          <w:color w:val="00000A"/>
-          <w:lang w:val="en-US" w:eastAsia="zh-CN" w:bidi="hi-IN"/>
-        </w:rPr>
-      </w:pPr>
-      <w:r>
-        <w:rPr>
-          <w:rFonts w:ascii="Times New Roman" w:hAnsi="Times New Roman"/>
-        </w:rPr>
-      </w:r>
-      <w:r/>
-    </w:p>
-    <w:p>
-      <w:pPr>
-        <w:pStyle w:val="Normal"/>
-        <w:rPr>
-          <w:sz w:val="24"/>
-          <w:sz w:val="24"/>
-          <w:szCs w:val="24"/>
-          <w:rFonts w:ascii="Times New Roman" w:hAnsi="Times New Roman" w:eastAsia="Arial Unicode MS" w:cs="Arial Unicode MS"/>
-          <w:color w:val="00000A"/>
-          <w:lang w:val="en-US" w:eastAsia="zh-CN" w:bidi="hi-IN"/>
-        </w:rPr>
-      </w:pPr>
-      <w:r>
-        <w:rPr>
-          <w:rFonts w:ascii="Times New Roman" w:hAnsi="Times New Roman"/>
-        </w:rPr>
-      </w:r>
-      <w:r/>
-    </w:p>
-    <w:p>
-      <w:pPr>
-        <w:pStyle w:val="Normal"/>
-        <w:rPr>
-          <w:sz w:val="24"/>
-          <w:sz w:val="24"/>
-          <w:szCs w:val="24"/>
-          <w:rFonts w:ascii="Times New Roman" w:hAnsi="Times New Roman" w:eastAsia="Arial Unicode MS" w:cs="Arial Unicode MS"/>
-          <w:color w:val="00000A"/>
-          <w:lang w:val="en-US" w:eastAsia="zh-CN" w:bidi="hi-IN"/>
-        </w:rPr>
-      </w:pPr>
-      <w:r>
-        <w:rPr>
-          <w:rFonts w:ascii="Times New Roman" w:hAnsi="Times New Roman"/>
-        </w:rPr>
-      </w:r>
-      <w:r/>
-    </w:p>
-    <w:p>
-      <w:pPr>
-        <w:pStyle w:val="Normal"/>
-        <w:rPr>
-          <w:sz w:val="24"/>
-          <w:sz w:val="24"/>
-          <w:szCs w:val="24"/>
-          <w:rFonts w:ascii="Times New Roman" w:hAnsi="Times New Roman" w:eastAsia="Arial Unicode MS" w:cs="Arial Unicode MS"/>
-          <w:color w:val="00000A"/>
-          <w:lang w:val="en-US" w:eastAsia="zh-CN" w:bidi="hi-IN"/>
-        </w:rPr>
-      </w:pPr>
-      <w:r>
-        <w:rPr>
-          <w:rFonts w:ascii="Times New Roman" w:hAnsi="Times New Roman"/>
+          <w:rFonts w:eastAsia="Arial Unicode MS" w:cs="Arial Unicode MS" w:ascii="Times New Roman" w:hAnsi="Times New Roman"/>
+          <w:color w:val="00000A"/>
+          <w:sz w:val="24"/>
+          <w:szCs w:val="24"/>
+          <w:lang w:val="en-US" w:eastAsia="zh-CN" w:bidi="hi-IN"/>
+        </w:rPr>
+      </w:r>
+      <w:r/>
+    </w:p>
+    <w:p>
+      <w:pPr>
+        <w:pStyle w:val="Normal"/>
+        <w:rPr>
+          <w:sz w:val="24"/>
+          <w:sz w:val="24"/>
+          <w:szCs w:val="24"/>
+          <w:rFonts w:ascii="Times New Roman" w:hAnsi="Times New Roman" w:eastAsia="Arial Unicode MS" w:cs="Arial Unicode MS"/>
+          <w:color w:val="00000A"/>
+          <w:lang w:val="en-US" w:eastAsia="zh-CN" w:bidi="hi-IN"/>
+        </w:rPr>
+      </w:pPr>
+      <w:r>
+        <w:rPr>
+          <w:rFonts w:eastAsia="Arial Unicode MS" w:cs="Arial Unicode MS" w:ascii="Times New Roman" w:hAnsi="Times New Roman"/>
+          <w:color w:val="00000A"/>
+          <w:sz w:val="24"/>
+          <w:szCs w:val="24"/>
+          <w:lang w:val="en-US" w:eastAsia="zh-CN" w:bidi="hi-IN"/>
+        </w:rPr>
+      </w:r>
+      <w:r/>
+    </w:p>
+    <w:p>
+      <w:pPr>
+        <w:pStyle w:val="Normal"/>
+        <w:rPr>
+          <w:sz w:val="24"/>
+          <w:sz w:val="24"/>
+          <w:szCs w:val="24"/>
+          <w:rFonts w:ascii="Times New Roman" w:hAnsi="Times New Roman" w:eastAsia="Arial Unicode MS" w:cs="Arial Unicode MS"/>
+          <w:color w:val="00000A"/>
+          <w:lang w:val="en-US" w:eastAsia="zh-CN" w:bidi="hi-IN"/>
+        </w:rPr>
+      </w:pPr>
+      <w:r>
+        <w:rPr>
+          <w:rFonts w:eastAsia="Arial Unicode MS" w:cs="Arial Unicode MS" w:ascii="Times New Roman" w:hAnsi="Times New Roman"/>
+          <w:color w:val="00000A"/>
+          <w:sz w:val="24"/>
+          <w:szCs w:val="24"/>
+          <w:lang w:val="en-US" w:eastAsia="zh-CN" w:bidi="hi-IN"/>
+        </w:rPr>
+      </w:r>
+      <w:r/>
+    </w:p>
+    <w:p>
+      <w:pPr>
+        <w:pStyle w:val="Normal"/>
+        <w:rPr>
+          <w:sz w:val="24"/>
+          <w:sz w:val="24"/>
+          <w:szCs w:val="24"/>
+          <w:rFonts w:ascii="Times New Roman" w:hAnsi="Times New Roman" w:eastAsia="Arial Unicode MS" w:cs="Arial Unicode MS"/>
+          <w:color w:val="00000A"/>
+          <w:lang w:val="en-US" w:eastAsia="zh-CN" w:bidi="hi-IN"/>
+        </w:rPr>
+      </w:pPr>
+      <w:r>
+        <w:rPr>
+          <w:rFonts w:eastAsia="Arial Unicode MS" w:cs="Arial Unicode MS" w:ascii="Times New Roman" w:hAnsi="Times New Roman"/>
+          <w:color w:val="00000A"/>
+          <w:sz w:val="24"/>
+          <w:szCs w:val="24"/>
+          <w:lang w:val="en-US" w:eastAsia="zh-CN" w:bidi="hi-IN"/>
+        </w:rPr>
+      </w:r>
+      <w:r/>
+    </w:p>
+    <w:p>
+      <w:pPr>
+        <w:pStyle w:val="Normal"/>
+        <w:rPr>
+          <w:sz w:val="24"/>
+          <w:sz w:val="24"/>
+          <w:szCs w:val="24"/>
+          <w:rFonts w:ascii="Times New Roman" w:hAnsi="Times New Roman" w:eastAsia="Arial Unicode MS" w:cs="Arial Unicode MS"/>
+          <w:color w:val="00000A"/>
+          <w:lang w:val="en-US" w:eastAsia="zh-CN" w:bidi="hi-IN"/>
+        </w:rPr>
+      </w:pPr>
+      <w:r>
+        <w:rPr>
+          <w:rFonts w:eastAsia="Arial Unicode MS" w:cs="Arial Unicode MS" w:ascii="Times New Roman" w:hAnsi="Times New Roman"/>
+          <w:color w:val="00000A"/>
+          <w:sz w:val="24"/>
+          <w:szCs w:val="24"/>
+          <w:lang w:val="en-US" w:eastAsia="zh-CN" w:bidi="hi-IN"/>
+        </w:rPr>
+      </w:r>
+      <w:r/>
+    </w:p>
+    <w:p>
+      <w:pPr>
+        <w:pStyle w:val="Normal"/>
+        <w:rPr>
+          <w:sz w:val="24"/>
+          <w:sz w:val="24"/>
+          <w:szCs w:val="24"/>
+          <w:rFonts w:ascii="Times New Roman" w:hAnsi="Times New Roman" w:eastAsia="Arial Unicode MS" w:cs="Arial Unicode MS"/>
+          <w:color w:val="00000A"/>
+          <w:lang w:val="en-US" w:eastAsia="zh-CN" w:bidi="hi-IN"/>
+        </w:rPr>
+      </w:pPr>
+      <w:r>
+        <w:rPr>
+          <w:rFonts w:eastAsia="Arial Unicode MS" w:cs="Arial Unicode MS" w:ascii="Times New Roman" w:hAnsi="Times New Roman"/>
+          <w:color w:val="00000A"/>
+          <w:sz w:val="24"/>
+          <w:szCs w:val="24"/>
+          <w:lang w:val="en-US" w:eastAsia="zh-CN" w:bidi="hi-IN"/>
+        </w:rPr>
+      </w:r>
+      <w:r/>
+    </w:p>
+    <w:p>
+      <w:pPr>
+        <w:pStyle w:val="Normal"/>
+        <w:rPr>
+          <w:sz w:val="24"/>
+          <w:sz w:val="24"/>
+          <w:szCs w:val="24"/>
+          <w:rFonts w:ascii="Times New Roman" w:hAnsi="Times New Roman" w:eastAsia="Arial Unicode MS" w:cs="Arial Unicode MS"/>
+          <w:color w:val="00000A"/>
+          <w:lang w:val="en-US" w:eastAsia="zh-CN" w:bidi="hi-IN"/>
+        </w:rPr>
+      </w:pPr>
+      <w:r>
+        <w:rPr>
+          <w:rFonts w:eastAsia="Arial Unicode MS" w:cs="Arial Unicode MS" w:ascii="Times New Roman" w:hAnsi="Times New Roman"/>
+          <w:color w:val="00000A"/>
+          <w:sz w:val="24"/>
+          <w:szCs w:val="24"/>
+          <w:lang w:val="en-US" w:eastAsia="zh-CN" w:bidi="hi-IN"/>
         </w:rPr>
         <w:drawing>
           <wp:anchor behindDoc="0" distT="0" distB="0" distL="0" distR="0" simplePos="0" locked="0" layoutInCell="1" allowOverlap="1" relativeHeight="9">
@@ -1532,26 +1729,34 @@
       </w:pPr>
       <w:r>
         <w:rPr>
-          <w:rFonts w:ascii="Times New Roman" w:hAnsi="Times New Roman"/>
-        </w:rPr>
-      </w:r>
-      <w:r/>
-    </w:p>
-    <w:p>
-      <w:pPr>
-        <w:pStyle w:val="Normal"/>
-        <w:rPr>
-          <w:sz w:val="24"/>
-          <w:sz w:val="24"/>
-          <w:szCs w:val="24"/>
-          <w:rFonts w:ascii="Times New Roman" w:hAnsi="Times New Roman" w:eastAsia="Arial Unicode MS" w:cs="Arial Unicode MS"/>
-          <w:color w:val="00000A"/>
-          <w:lang w:val="en-US" w:eastAsia="zh-CN" w:bidi="hi-IN"/>
-        </w:rPr>
-      </w:pPr>
-      <w:r>
-        <w:rPr>
-          <w:rFonts w:ascii="Times New Roman" w:hAnsi="Times New Roman"/>
+          <w:rFonts w:eastAsia="Arial Unicode MS" w:cs="Arial Unicode MS" w:ascii="Times New Roman" w:hAnsi="Times New Roman"/>
+          <w:color w:val="00000A"/>
+          <w:sz w:val="24"/>
+          <w:szCs w:val="24"/>
+          <w:lang w:val="en-US" w:eastAsia="zh-CN" w:bidi="hi-IN"/>
+        </w:rPr>
+      </w:r>
+      <w:r/>
+    </w:p>
+    <w:p>
+      <w:pPr>
+        <w:pStyle w:val="Normal"/>
+        <w:rPr>
+          <w:sz w:val="24"/>
+          <w:sz w:val="24"/>
+          <w:szCs w:val="24"/>
+          <w:rFonts w:ascii="Times New Roman" w:hAnsi="Times New Roman" w:eastAsia="Arial Unicode MS" w:cs="Arial Unicode MS"/>
+          <w:color w:val="00000A"/>
+          <w:lang w:val="en-US" w:eastAsia="zh-CN" w:bidi="hi-IN"/>
+        </w:rPr>
+      </w:pPr>
+      <w:r>
+        <w:rPr>
+          <w:rFonts w:eastAsia="Arial Unicode MS" w:cs="Arial Unicode MS" w:ascii="Times New Roman" w:hAnsi="Times New Roman"/>
+          <w:color w:val="00000A"/>
+          <w:sz w:val="24"/>
+          <w:szCs w:val="24"/>
+          <w:lang w:val="en-US" w:eastAsia="zh-CN" w:bidi="hi-IN"/>
         </w:rPr>
         <w:drawing>
           <wp:anchor behindDoc="0" distT="0" distB="0" distL="0" distR="0" simplePos="0" locked="0" layoutInCell="1" allowOverlap="1" relativeHeight="10">
@@ -1637,37 +1842,65 @@
       </w:pPr>
       <w:r>
         <w:rPr>
+          <w:rFonts w:eastAsia="Arial Unicode MS" w:cs="Arial Unicode MS" w:ascii="Times New Roman" w:hAnsi="Times New Roman"/>
+          <w:color w:val="00000A"/>
+          <w:sz w:val="24"/>
+          <w:szCs w:val="24"/>
+          <w:lang w:val="en-US" w:eastAsia="zh-CN" w:bidi="hi-IN"/>
+        </w:rPr>
+      </w:r>
+      <w:r/>
+    </w:p>
+    <w:p>
+      <w:pPr>
+        <w:pStyle w:val="Pa12"/>
+      </w:pPr>
+      <w:r>
+        <w:rPr>
           <w:rFonts w:ascii="Times New Roman" w:hAnsi="Times New Roman"/>
-        </w:rPr>
-      </w:r>
-      <w:r/>
-    </w:p>
-    <w:p>
-      <w:pPr>
-        <w:pStyle w:val="Pa12"/>
-      </w:pPr>
+          <w:b w:val="false"/>
+          <w:bCs w:val="false"/>
+          <w:color w:val="000000"/>
+          <w:sz w:val="24"/>
+          <w:szCs w:val="24"/>
+        </w:rPr>
+        <w:t xml:space="preserve">Somehow, the URL that comes in as part of the request from the client is </w:t>
+      </w:r>
       <w:r>
         <w:rPr>
           <w:rFonts w:ascii="Times New Roman" w:hAnsi="Times New Roman"/>
           <w:b w:val="false"/>
           <w:bCs w:val="false"/>
-          <w:color w:val="000000"/>
-          <w:sz w:val="24"/>
-          <w:szCs w:val="24"/>
-        </w:rPr>
-        <w:t xml:space="preserve">Somehow, the URL that comes in as part of the request from the client is </w:t>
+          <w:i/>
+          <w:color w:val="000000"/>
+          <w:sz w:val="24"/>
+          <w:szCs w:val="24"/>
+        </w:rPr>
+        <w:t xml:space="preserve">mapped </w:t>
       </w:r>
       <w:r>
         <w:rPr>
           <w:rFonts w:ascii="Times New Roman" w:hAnsi="Times New Roman"/>
           <w:b w:val="false"/>
           <w:bCs w:val="false"/>
+          <w:i w:val="false"/>
+          <w:color w:val="000000"/>
+          <w:sz w:val="24"/>
+          <w:szCs w:val="24"/>
+        </w:rPr>
+        <w:t xml:space="preserve">to a specific servlet on the server. This mapping of URLs to servlets might be handled in a number of different ways, and it’s one of the most fundamental issues you’ll face as a web app developer. The user request must map to a particular servlet, and it’s up to you to understand and (usually) </w:t>
+      </w:r>
+      <w:r>
+        <w:rPr>
+          <w:rFonts w:ascii="Times New Roman" w:hAnsi="Times New Roman"/>
+          <w:b w:val="false"/>
+          <w:bCs w:val="false"/>
           <w:i/>
           <w:color w:val="000000"/>
           <w:sz w:val="24"/>
           <w:szCs w:val="24"/>
         </w:rPr>
-        <w:t xml:space="preserve">mapped </w:t>
+        <w:t xml:space="preserve">configure </w:t>
       </w:r>
       <w:r>
         <w:rPr>
@@ -1679,19 +1912,157 @@
           <w:sz w:val="24"/>
           <w:szCs w:val="24"/>
         </w:rPr>
-        <w:t xml:space="preserve">to a specific servlet on the server. This mapping of URLs to servlets might be handled in a number of different ways, and it’s one of the most fundamental issues you’ll face as a web app developer. The user request must map to a particular servlet, and it’s up to you to understand and (usually) </w:t>
-      </w:r>
-      <w:r>
-        <w:rPr>
+        <w:t xml:space="preserve">that mapping. </w:t>
+      </w:r>
+      <w:r/>
+    </w:p>
+    <w:p>
+      <w:pPr>
+        <w:pStyle w:val="Normal"/>
+        <w:rPr>
+          <w:sz w:val="24"/>
+          <w:b w:val="false"/>
+          <w:sz w:val="24"/>
+          <w:b w:val="false"/>
+          <w:szCs w:val="24"/>
+          <w:bCs w:val="false"/>
+          <w:rFonts w:ascii="Times New Roman" w:hAnsi="Times New Roman" w:eastAsia="Arial Unicode MS" w:cs="Arial Unicode MS"/>
+          <w:color w:val="000000"/>
+          <w:lang w:val="en-US" w:eastAsia="zh-CN" w:bidi="hi-IN"/>
+        </w:rPr>
+      </w:pPr>
+      <w:r>
+        <w:rPr>
+          <w:rFonts w:eastAsia="Arial Unicode MS" w:cs="Arial Unicode MS" w:ascii="Times New Roman" w:hAnsi="Times New Roman"/>
+          <w:b w:val="false"/>
+          <w:bCs w:val="false"/>
+          <w:color w:val="000000"/>
+          <w:sz w:val="24"/>
+          <w:szCs w:val="24"/>
+          <w:lang w:val="en-US" w:eastAsia="zh-CN" w:bidi="hi-IN"/>
+        </w:rPr>
+      </w:r>
+      <w:r/>
+    </w:p>
+    <w:p>
+      <w:pPr>
+        <w:pStyle w:val="Normal"/>
+        <w:rPr>
+          <w:b w:val="false"/>
+          <w:b w:val="false"/>
+          <w:bCs w:val="false"/>
           <w:rFonts w:ascii="Times New Roman" w:hAnsi="Times New Roman"/>
+          <w:color w:val="000000"/>
+        </w:rPr>
+      </w:pPr>
+      <w:r>
+        <w:rPr>
+          <w:rFonts w:ascii="Times New Roman" w:hAnsi="Times New Roman"/>
+          <w:b w:val="false"/>
+          <w:bCs w:val="false"/>
+          <w:color w:val="000000"/>
+        </w:rPr>
+        <w:t>A Servlet can have THREE names!! OHHH</w:t>
+      </w:r>
+      <w:r/>
+    </w:p>
+    <w:p>
+      <w:pPr>
+        <w:pStyle w:val="Normal"/>
+        <w:rPr>
+          <w:sz w:val="24"/>
+          <w:b w:val="false"/>
+          <w:sz w:val="24"/>
+          <w:b w:val="false"/>
+          <w:szCs w:val="24"/>
+          <w:bCs w:val="false"/>
+          <w:rFonts w:ascii="Times New Roman" w:hAnsi="Times New Roman" w:eastAsia="Arial Unicode MS" w:cs="Arial Unicode MS"/>
+          <w:color w:val="000000"/>
+          <w:lang w:val="en-US" w:eastAsia="zh-CN" w:bidi="hi-IN"/>
+        </w:rPr>
+      </w:pPr>
+      <w:r>
+        <w:rPr>
+          <w:rFonts w:eastAsia="Arial Unicode MS" w:cs="Arial Unicode MS" w:ascii="Times New Roman" w:hAnsi="Times New Roman"/>
+          <w:b w:val="false"/>
+          <w:bCs w:val="false"/>
+          <w:color w:val="000000"/>
+          <w:sz w:val="24"/>
+          <w:szCs w:val="24"/>
+          <w:lang w:val="en-US" w:eastAsia="zh-CN" w:bidi="hi-IN"/>
+        </w:rPr>
+      </w:r>
+      <w:r/>
+    </w:p>
+    <w:p>
+      <w:pPr>
+        <w:pStyle w:val="Default"/>
+      </w:pPr>
+      <w:r>
+        <w:rPr>
+          <w:rFonts w:ascii="Times New Roman" w:hAnsi="Times New Roman"/>
+          <w:b w:val="false"/>
+          <w:bCs w:val="false"/>
+          <w:i w:val="false"/>
+          <w:color w:val="000000"/>
+          <w:sz w:val="24"/>
+          <w:szCs w:val="24"/>
+        </w:rPr>
+        <w:t xml:space="preserve">A servlet has a file path name, obviously, like classes/registration/ SignUpServlet.class (a path to an actual class file). The original developer of the servlet class chose the class name (and the package name that defines part of the directory structure), and the location on the server defines the full path name. But anyone who deploys the servlet can also give it a special deployment name. </w:t>
+      </w:r>
+      <w:r/>
+    </w:p>
+    <w:p>
+      <w:pPr>
+        <w:pStyle w:val="Default"/>
+        <w:rPr>
+          <w:sz w:val="24"/>
+          <w:i w:val="false"/>
+          <w:sz w:val="24"/>
+          <w:i w:val="false"/>
+          <w:szCs w:val="24"/>
+          <w:rFonts w:ascii="Baskerville MT" w:hAnsi="Baskerville MT" w:eastAsia="Arial Unicode MS" w:cs="Arial Unicode MS"/>
+          <w:color w:val="000000"/>
+          <w:lang w:val="en-US" w:eastAsia="zh-CN" w:bidi="hi-IN"/>
+        </w:rPr>
+      </w:pPr>
+      <w:r>
+        <w:rPr>
+          <w:rFonts w:eastAsia="Arial Unicode MS" w:cs="Arial Unicode MS"/>
+          <w:i w:val="false"/>
+          <w:color w:val="000000"/>
+          <w:sz w:val="24"/>
+          <w:szCs w:val="24"/>
+          <w:lang w:val="en-US" w:eastAsia="zh-CN" w:bidi="hi-IN"/>
+        </w:rPr>
+      </w:r>
+      <w:r/>
+    </w:p>
+    <w:p>
+      <w:pPr>
+        <w:pStyle w:val="Default"/>
+      </w:pPr>
+      <w:r>
+        <w:rPr>
+          <w:rFonts w:ascii="Times New Roman" w:hAnsi="Times New Roman"/>
+          <w:b w:val="false"/>
+          <w:bCs w:val="false"/>
+          <w:i w:val="false"/>
+          <w:color w:val="000000"/>
+          <w:sz w:val="24"/>
+          <w:szCs w:val="24"/>
+        </w:rPr>
+        <w:t>A deployment name is simply a secret internal name that doesn’t have to be the same as the class or file name. It can be the same as the servlet class name (registration.SignUpServlet) or the relative path to the class file</w:t>
+      </w:r>
+      <w:r>
+        <w:rPr>
           <w:b w:val="false"/>
           <w:bCs w:val="false"/>
           <w:i/>
           <w:color w:val="000000"/>
-          <w:sz w:val="24"/>
-          <w:szCs w:val="24"/>
-        </w:rPr>
-        <w:t xml:space="preserve">configure </w:t>
+          <w:sz w:val="20"/>
+        </w:rPr>
+        <w:t xml:space="preserve"> </w:t>
       </w:r>
       <w:r>
         <w:rPr>
@@ -1703,70 +2074,97 @@
           <w:sz w:val="24"/>
           <w:szCs w:val="24"/>
         </w:rPr>
-        <w:t xml:space="preserve">that mapping. </w:t>
-      </w:r>
-      <w:r/>
-    </w:p>
-    <w:p>
-      <w:pPr>
-        <w:pStyle w:val="Normal"/>
-        <w:rPr>
-          <w:sz w:val="24"/>
-          <w:b w:val="false"/>
-          <w:sz w:val="24"/>
-          <w:b w:val="false"/>
-          <w:szCs w:val="24"/>
-          <w:bCs w:val="false"/>
-          <w:rFonts w:ascii="Times New Roman" w:hAnsi="Times New Roman" w:eastAsia="Arial Unicode MS" w:cs="Arial Unicode MS"/>
-          <w:color w:val="000000"/>
-          <w:lang w:val="en-US" w:eastAsia="zh-CN" w:bidi="hi-IN"/>
-        </w:rPr>
-      </w:pPr>
-      <w:r>
-        <w:rPr>
+        <w:t xml:space="preserve">(classes/registration/SignUpServlet.class), but it can also be something completely different (like EnrollServlet). Finally, the servlet has a public URL name—the name the client knows about. In other words, the name coded into the HTML so that when the user clicks a link that’s supposed to go to that servlet, this public URL name is sent to the server in the HTTP request. </w:t>
+      </w:r>
+      <w:r/>
+    </w:p>
+    <w:p>
+      <w:pPr>
+        <w:pStyle w:val="Normal"/>
+        <w:rPr>
+          <w:sz w:val="24"/>
+          <w:b w:val="false"/>
+          <w:sz w:val="24"/>
+          <w:b w:val="false"/>
+          <w:szCs w:val="24"/>
+          <w:bCs w:val="false"/>
+          <w:rFonts w:ascii="Times New Roman" w:hAnsi="Times New Roman" w:eastAsia="Arial Unicode MS" w:cs="Arial Unicode MS"/>
+          <w:color w:val="000000"/>
+          <w:lang w:val="en-US" w:eastAsia="zh-CN" w:bidi="hi-IN"/>
+        </w:rPr>
+      </w:pPr>
+      <w:r>
+        <w:rPr>
+          <w:rFonts w:eastAsia="Arial Unicode MS" w:cs="Arial Unicode MS" w:ascii="Times New Roman" w:hAnsi="Times New Roman"/>
+          <w:b w:val="false"/>
+          <w:bCs w:val="false"/>
+          <w:color w:val="000000"/>
+          <w:sz w:val="24"/>
+          <w:szCs w:val="24"/>
+          <w:lang w:val="en-US" w:eastAsia="zh-CN" w:bidi="hi-IN"/>
+        </w:rPr>
+      </w:r>
+      <w:r/>
+    </w:p>
+    <w:p>
+      <w:pPr>
+        <w:pStyle w:val="Normal"/>
+        <w:rPr>
+          <w:b w:val="false"/>
+          <w:b w:val="false"/>
+          <w:bCs w:val="false"/>
           <w:rFonts w:ascii="Times New Roman" w:hAnsi="Times New Roman"/>
-          <w:b w:val="false"/>
-          <w:bCs w:val="false"/>
-          <w:color w:val="000000"/>
-        </w:rPr>
-      </w:r>
-      <w:r/>
-    </w:p>
-    <w:p>
-      <w:pPr>
-        <w:pStyle w:val="Normal"/>
-        <w:rPr>
-          <w:b w:val="false"/>
-          <w:b w:val="false"/>
-          <w:bCs w:val="false"/>
+          <w:color w:val="000000"/>
+        </w:rPr>
+      </w:pPr>
+      <w:r>
+        <w:rPr>
           <w:rFonts w:ascii="Times New Roman" w:hAnsi="Times New Roman"/>
-          <w:color w:val="000000"/>
-        </w:rPr>
-      </w:pPr>
-      <w:r>
-        <w:rPr>
+          <w:b w:val="false"/>
+          <w:bCs w:val="false"/>
+          <w:color w:val="000000"/>
+        </w:rPr>
+        <w:t>One should think, why the hell we need this extra overhead??</w:t>
+      </w:r>
+      <w:r/>
+    </w:p>
+    <w:p>
+      <w:pPr>
+        <w:pStyle w:val="Normal"/>
+        <w:rPr>
+          <w:sz w:val="24"/>
+          <w:b w:val="false"/>
+          <w:sz w:val="24"/>
+          <w:b w:val="false"/>
+          <w:szCs w:val="24"/>
+          <w:bCs w:val="false"/>
+          <w:rFonts w:ascii="Times New Roman" w:hAnsi="Times New Roman" w:eastAsia="Arial Unicode MS" w:cs="Arial Unicode MS"/>
+          <w:color w:val="000000"/>
+          <w:lang w:val="en-US" w:eastAsia="zh-CN" w:bidi="hi-IN"/>
+        </w:rPr>
+      </w:pPr>
+      <w:r>
+        <w:rPr>
+          <w:rFonts w:eastAsia="Arial Unicode MS" w:cs="Arial Unicode MS" w:ascii="Times New Roman" w:hAnsi="Times New Roman"/>
+          <w:b w:val="false"/>
+          <w:bCs w:val="false"/>
+          <w:color w:val="000000"/>
+          <w:sz w:val="24"/>
+          <w:szCs w:val="24"/>
+          <w:lang w:val="en-US" w:eastAsia="zh-CN" w:bidi="hi-IN"/>
+        </w:rPr>
+      </w:r>
+      <w:r/>
+    </w:p>
+    <w:p>
+      <w:pPr>
+        <w:pStyle w:val="Normal"/>
+        <w:rPr>
+          <w:b w:val="false"/>
+          <w:b w:val="false"/>
+          <w:bCs w:val="false"/>
           <w:rFonts w:ascii="Times New Roman" w:hAnsi="Times New Roman"/>
-          <w:b w:val="false"/>
-          <w:bCs w:val="false"/>
-          <w:color w:val="000000"/>
-        </w:rPr>
-        <w:t>A Servlet can have THREE names!! OHHH</w:t>
-      </w:r>
-      <w:r/>
-    </w:p>
-    <w:p>
-      <w:pPr>
-        <w:pStyle w:val="Normal"/>
-        <w:rPr>
-          <w:sz w:val="24"/>
-          <w:b w:val="false"/>
-          <w:sz w:val="24"/>
-          <w:b w:val="false"/>
-          <w:szCs w:val="24"/>
-          <w:bCs w:val="false"/>
-          <w:rFonts w:ascii="Times New Roman" w:hAnsi="Times New Roman" w:eastAsia="Arial Unicode MS" w:cs="Arial Unicode MS"/>
-          <w:color w:val="000000"/>
-          <w:lang w:val="en-US" w:eastAsia="zh-CN" w:bidi="hi-IN"/>
+          <w:color w:val="000000"/>
         </w:rPr>
       </w:pPr>
       <w:r>
@@ -1776,225 +2174,54 @@
           <w:bCs w:val="false"/>
           <w:color w:val="000000"/>
         </w:rPr>
-      </w:r>
-      <w:r/>
-    </w:p>
-    <w:p>
-      <w:pPr>
-        <w:pStyle w:val="Default"/>
-      </w:pPr>
-      <w:r>
-        <w:rPr>
+        <w:t>Answer : Mapping Servlet names improves your app's flexibility and security.</w:t>
+      </w:r>
+      <w:r/>
+    </w:p>
+    <w:p>
+      <w:pPr>
+        <w:pStyle w:val="Normal"/>
+        <w:rPr>
+          <w:sz w:val="24"/>
+          <w:b w:val="false"/>
+          <w:sz w:val="24"/>
+          <w:b w:val="false"/>
+          <w:szCs w:val="24"/>
+          <w:bCs w:val="false"/>
+          <w:rFonts w:ascii="Times New Roman" w:hAnsi="Times New Roman" w:eastAsia="Arial Unicode MS" w:cs="Arial Unicode MS"/>
+          <w:color w:val="000000"/>
+          <w:lang w:val="en-US" w:eastAsia="zh-CN" w:bidi="hi-IN"/>
+        </w:rPr>
+      </w:pPr>
+      <w:r>
+        <w:rPr>
+          <w:rFonts w:eastAsia="Arial Unicode MS" w:cs="Arial Unicode MS" w:ascii="Times New Roman" w:hAnsi="Times New Roman"/>
+          <w:b w:val="false"/>
+          <w:bCs w:val="false"/>
+          <w:color w:val="000000"/>
+          <w:sz w:val="24"/>
+          <w:szCs w:val="24"/>
+          <w:lang w:val="en-US" w:eastAsia="zh-CN" w:bidi="hi-IN"/>
+        </w:rPr>
+      </w:r>
+      <w:r/>
+    </w:p>
+    <w:p>
+      <w:pPr>
+        <w:pStyle w:val="Normal"/>
+        <w:rPr>
+          <w:b w:val="false"/>
+          <w:b w:val="false"/>
+          <w:bCs w:val="false"/>
           <w:rFonts w:ascii="Times New Roman" w:hAnsi="Times New Roman"/>
-          <w:b w:val="false"/>
-          <w:bCs w:val="false"/>
-          <w:i w:val="false"/>
-          <w:color w:val="000000"/>
-          <w:sz w:val="24"/>
-          <w:szCs w:val="24"/>
-        </w:rPr>
-        <w:t xml:space="preserve">A servlet has a file path name, obviously, like classes/registration/ SignUpServlet.class (a path to an actual class file). The original developer of the servlet class chose the class name (and the package name that defines part of the directory structure), and the location on the server defines the full path name. But anyone who deploys the servlet can also give it a special deployment name. </w:t>
-      </w:r>
-      <w:r/>
-    </w:p>
-    <w:p>
-      <w:pPr>
-        <w:pStyle w:val="Default"/>
-        <w:rPr>
-          <w:sz w:val="24"/>
-          <w:i w:val="false"/>
-          <w:sz w:val="24"/>
-          <w:i w:val="false"/>
-          <w:szCs w:val="24"/>
-          <w:rFonts w:ascii="Baskerville MT" w:hAnsi="Baskerville MT" w:eastAsia="Arial Unicode MS" w:cs="Arial Unicode MS"/>
-          <w:color w:val="000000"/>
-          <w:lang w:val="en-US" w:eastAsia="zh-CN" w:bidi="hi-IN"/>
-        </w:rPr>
-      </w:pPr>
-      <w:r>
-        <w:rPr>
-          <w:i w:val="false"/>
-          <w:sz w:val="24"/>
-          <w:szCs w:val="24"/>
-        </w:rPr>
-      </w:r>
-      <w:r/>
-    </w:p>
-    <w:p>
-      <w:pPr>
-        <w:pStyle w:val="Default"/>
+          <w:color w:val="000000"/>
+        </w:rPr>
       </w:pPr>
       <w:r>
         <w:rPr>
           <w:rFonts w:ascii="Times New Roman" w:hAnsi="Times New Roman"/>
           <w:b w:val="false"/>
           <w:bCs w:val="false"/>
-          <w:i w:val="false"/>
-          <w:color w:val="000000"/>
-          <w:sz w:val="24"/>
-          <w:szCs w:val="24"/>
-        </w:rPr>
-        <w:t>A deployment name is simply a secret internal name that doesn’t have to be the same as the class or file name. It can be the same as the servlet class name (registration.SignUpServlet) or the relative path to the class file</w:t>
-      </w:r>
-      <w:r>
-        <w:rPr>
-          <w:b w:val="false"/>
-          <w:bCs w:val="false"/>
-          <w:i/>
-          <w:color w:val="000000"/>
-          <w:sz w:val="20"/>
-        </w:rPr>
-        <w:t xml:space="preserve"> </w:t>
-      </w:r>
-      <w:r>
-        <w:rPr>
-          <w:rFonts w:ascii="Times New Roman" w:hAnsi="Times New Roman"/>
-          <w:b w:val="false"/>
-          <w:bCs w:val="false"/>
-          <w:i w:val="false"/>
-          <w:color w:val="000000"/>
-          <w:sz w:val="24"/>
-          <w:szCs w:val="24"/>
-        </w:rPr>
-        <w:t xml:space="preserve">(classes/registration/SignUpServlet.class), but it can also be something completely different (like EnrollServlet). Finally, the servlet has a public URL name—the name the client knows about. In other words, the name coded into the HTML so that when the user clicks a link that’s supposed to go to that servlet, this public URL name is sent to the server in the HTTP request. </w:t>
-      </w:r>
-      <w:r/>
-    </w:p>
-    <w:p>
-      <w:pPr>
-        <w:pStyle w:val="Normal"/>
-        <w:rPr>
-          <w:sz w:val="24"/>
-          <w:b w:val="false"/>
-          <w:sz w:val="24"/>
-          <w:b w:val="false"/>
-          <w:szCs w:val="24"/>
-          <w:bCs w:val="false"/>
-          <w:rFonts w:ascii="Times New Roman" w:hAnsi="Times New Roman" w:eastAsia="Arial Unicode MS" w:cs="Arial Unicode MS"/>
-          <w:color w:val="000000"/>
-          <w:lang w:val="en-US" w:eastAsia="zh-CN" w:bidi="hi-IN"/>
-        </w:rPr>
-      </w:pPr>
-      <w:r>
-        <w:rPr>
-          <w:rFonts w:ascii="Times New Roman" w:hAnsi="Times New Roman"/>
-          <w:b w:val="false"/>
-          <w:bCs w:val="false"/>
-          <w:color w:val="000000"/>
-        </w:rPr>
-      </w:r>
-      <w:r/>
-    </w:p>
-    <w:p>
-      <w:pPr>
-        <w:pStyle w:val="Normal"/>
-        <w:rPr>
-          <w:b w:val="false"/>
-          <w:b w:val="false"/>
-          <w:bCs w:val="false"/>
-          <w:rFonts w:ascii="Times New Roman" w:hAnsi="Times New Roman"/>
-          <w:color w:val="000000"/>
-        </w:rPr>
-      </w:pPr>
-      <w:r>
-        <w:rPr>
-          <w:rFonts w:ascii="Times New Roman" w:hAnsi="Times New Roman"/>
-          <w:b w:val="false"/>
-          <w:bCs w:val="false"/>
-          <w:color w:val="000000"/>
-        </w:rPr>
-        <w:t>One should think, why the hell we need this extra overhead??</w:t>
-      </w:r>
-      <w:r/>
-    </w:p>
-    <w:p>
-      <w:pPr>
-        <w:pStyle w:val="Normal"/>
-        <w:rPr>
-          <w:sz w:val="24"/>
-          <w:b w:val="false"/>
-          <w:sz w:val="24"/>
-          <w:b w:val="false"/>
-          <w:szCs w:val="24"/>
-          <w:bCs w:val="false"/>
-          <w:rFonts w:ascii="Times New Roman" w:hAnsi="Times New Roman" w:eastAsia="Arial Unicode MS" w:cs="Arial Unicode MS"/>
-          <w:color w:val="000000"/>
-          <w:lang w:val="en-US" w:eastAsia="zh-CN" w:bidi="hi-IN"/>
-        </w:rPr>
-      </w:pPr>
-      <w:r>
-        <w:rPr>
-          <w:rFonts w:ascii="Times New Roman" w:hAnsi="Times New Roman"/>
-          <w:b w:val="false"/>
-          <w:bCs w:val="false"/>
-          <w:color w:val="000000"/>
-        </w:rPr>
-      </w:r>
-      <w:r/>
-    </w:p>
-    <w:p>
-      <w:pPr>
-        <w:pStyle w:val="Normal"/>
-        <w:rPr>
-          <w:b w:val="false"/>
-          <w:b w:val="false"/>
-          <w:bCs w:val="false"/>
-          <w:rFonts w:ascii="Times New Roman" w:hAnsi="Times New Roman"/>
-          <w:color w:val="000000"/>
-        </w:rPr>
-      </w:pPr>
-      <w:r>
-        <w:rPr>
-          <w:rFonts w:ascii="Times New Roman" w:hAnsi="Times New Roman"/>
-          <w:b w:val="false"/>
-          <w:bCs w:val="false"/>
-          <w:color w:val="000000"/>
-        </w:rPr>
-        <w:t>Answer : Mapping Servlet names improves your app's flexibility and security.</w:t>
-      </w:r>
-      <w:r/>
-    </w:p>
-    <w:p>
-      <w:pPr>
-        <w:pStyle w:val="Normal"/>
-        <w:rPr>
-          <w:sz w:val="24"/>
-          <w:b w:val="false"/>
-          <w:sz w:val="24"/>
-          <w:b w:val="false"/>
-          <w:szCs w:val="24"/>
-          <w:bCs w:val="false"/>
-          <w:rFonts w:ascii="Times New Roman" w:hAnsi="Times New Roman" w:eastAsia="Arial Unicode MS" w:cs="Arial Unicode MS"/>
-          <w:color w:val="000000"/>
-          <w:lang w:val="en-US" w:eastAsia="zh-CN" w:bidi="hi-IN"/>
-        </w:rPr>
-      </w:pPr>
-      <w:r>
-        <w:rPr>
-          <w:rFonts w:ascii="Times New Roman" w:hAnsi="Times New Roman"/>
-          <w:b w:val="false"/>
-          <w:bCs w:val="false"/>
-          <w:color w:val="000000"/>
-        </w:rPr>
-      </w:r>
-      <w:r/>
-    </w:p>
-    <w:p>
-      <w:pPr>
-        <w:pStyle w:val="Normal"/>
-        <w:rPr>
-          <w:b w:val="false"/>
-          <w:b w:val="false"/>
-          <w:bCs w:val="false"/>
-          <w:rFonts w:ascii="Times New Roman" w:hAnsi="Times New Roman"/>
-          <w:color w:val="000000"/>
-        </w:rPr>
-      </w:pPr>
-      <w:r>
-        <w:rPr>
-          <w:rFonts w:ascii="Times New Roman" w:hAnsi="Times New Roman"/>
-          <w:b w:val="false"/>
-          <w:bCs w:val="false"/>
           <w:color w:val="000000"/>
         </w:rPr>
         <w:t>BUT HOW??</w:t>
@@ -2018,10 +2245,13 @@
       </w:pPr>
       <w:r>
         <w:rPr>
-          <w:rFonts w:ascii="Times New Roman" w:hAnsi="Times New Roman"/>
-          <w:b w:val="false"/>
-          <w:bCs w:val="false"/>
-          <w:color w:val="000000"/>
+          <w:rFonts w:eastAsia="Arial Unicode MS" w:cs="Arial Unicode MS" w:ascii="Times New Roman" w:hAnsi="Times New Roman"/>
+          <w:b w:val="false"/>
+          <w:bCs w:val="false"/>
+          <w:color w:val="000000"/>
+          <w:sz w:val="24"/>
+          <w:szCs w:val="24"/>
+          <w:lang w:val="en-US" w:eastAsia="zh-CN" w:bidi="hi-IN"/>
         </w:rPr>
       </w:r>
       <w:r/>
@@ -2175,7 +2405,13 @@
         </w:rPr>
       </w:pPr>
       <w:r>
-        <w:rPr/>
+        <w:rPr>
+          <w:rFonts w:eastAsia="Arial Unicode MS" w:cs="Arial Unicode MS"/>
+          <w:color w:val="00000A"/>
+          <w:sz w:val="24"/>
+          <w:szCs w:val="24"/>
+          <w:lang w:val="en-US" w:eastAsia="zh-CN" w:bidi="hi-IN"/>
+        </w:rPr>
       </w:r>
       <w:r/>
     </w:p>
@@ -2221,9 +2457,13 @@
       </w:pPr>
       <w:r>
         <w:rPr>
-          <w:rFonts w:ascii="Times New Roman" w:hAnsi="Times New Roman"/>
+          <w:rFonts w:eastAsia="Arial Unicode MS" w:cs="Arial Unicode MS" w:ascii="Times New Roman" w:hAnsi="Times New Roman"/>
           <w:b/>
           <w:bCs/>
+          <w:color w:val="00000A"/>
+          <w:sz w:val="24"/>
+          <w:szCs w:val="24"/>
+          <w:lang w:val="en-US" w:eastAsia="zh-CN" w:bidi="hi-IN"/>
         </w:rPr>
       </w:r>
       <w:r/>
@@ -2262,30 +2502,34 @@
           <w:u w:val="none"/>
           <w:lang w:val="en-US" w:eastAsia="zh-CN" w:bidi="hi-IN"/>
         </w:rPr>
-        <w:t>When you deploy your servlet into your web Container, you’ll create a fairly simple XML document called the Deployment Descriptor (DD) to tell the Container how to run yourservlets and JSPs. Although you’ll use the DD for more than just mapping names, you’ll use two XML elements to map URLs to servlets—one to map the client-known public URL name to your own internal name, and the other to map your own internal name to a fully-qualified class name.</w:t>
-      </w:r>
-      <w:r/>
-    </w:p>
-    <w:p>
-      <w:pPr>
-        <w:pStyle w:val="Normal"/>
-        <w:rPr>
-          <w:sz w:val="24"/>
-          <w:b w:val="false"/>
-          <w:sz w:val="24"/>
-          <w:b w:val="false"/>
-          <w:szCs w:val="24"/>
-          <w:bCs w:val="false"/>
-          <w:rFonts w:ascii="Times New Roman" w:hAnsi="Times New Roman" w:eastAsia="Arial Unicode MS" w:cs="Arial Unicode MS"/>
-          <w:color w:val="00000A"/>
-          <w:lang w:val="en-US" w:eastAsia="zh-CN" w:bidi="hi-IN"/>
-        </w:rPr>
-      </w:pPr>
-      <w:r>
-        <w:rPr>
-          <w:rFonts w:ascii="Times New Roman" w:hAnsi="Times New Roman"/>
-          <w:b w:val="false"/>
-          <w:bCs w:val="false"/>
+        <w:t>When you deploy your servlet into your web Container, you’ll create a fairly simple XML document called the Deployment Descriptor (DD) to tell the Container how to run your servlets and JSPs. Although you’ll use the DD for more than just mapping names, you’ll use two XML elements to map URLs to servlets—one to map the client-known public URL name to your own internal name, and the other to map your own internal name to a fully-qualified class name.</w:t>
+      </w:r>
+      <w:r/>
+    </w:p>
+    <w:p>
+      <w:pPr>
+        <w:pStyle w:val="Normal"/>
+        <w:rPr>
+          <w:sz w:val="24"/>
+          <w:b w:val="false"/>
+          <w:sz w:val="24"/>
+          <w:b w:val="false"/>
+          <w:szCs w:val="24"/>
+          <w:bCs w:val="false"/>
+          <w:rFonts w:ascii="Times New Roman" w:hAnsi="Times New Roman" w:eastAsia="Arial Unicode MS" w:cs="Arial Unicode MS"/>
+          <w:color w:val="00000A"/>
+          <w:lang w:val="en-US" w:eastAsia="zh-CN" w:bidi="hi-IN"/>
+        </w:rPr>
+      </w:pPr>
+      <w:r>
+        <w:rPr>
+          <w:rFonts w:eastAsia="Arial Unicode MS" w:cs="Arial Unicode MS" w:ascii="Times New Roman" w:hAnsi="Times New Roman"/>
+          <w:b w:val="false"/>
+          <w:bCs w:val="false"/>
+          <w:color w:val="00000A"/>
+          <w:sz w:val="24"/>
+          <w:szCs w:val="24"/>
+          <w:lang w:val="en-US" w:eastAsia="zh-CN" w:bidi="hi-IN"/>
         </w:rPr>
       </w:r>
       <w:r/>
@@ -2355,8 +2599,13 @@
       </w:pPr>
       <w:r>
         <w:rPr>
-          <w:b w:val="false"/>
-          <w:bCs w:val="false"/>
+          <w:rFonts w:eastAsia="Arial Unicode MS" w:cs="Arial Unicode MS"/>
+          <w:b w:val="false"/>
+          <w:bCs w:val="false"/>
+          <w:color w:val="00000A"/>
+          <w:sz w:val="24"/>
+          <w:szCs w:val="24"/>
+          <w:lang w:val="en-US" w:eastAsia="zh-CN" w:bidi="hi-IN"/>
         </w:rPr>
       </w:r>
       <w:r/>
@@ -2402,8 +2651,13 @@
       </w:pPr>
       <w:r>
         <w:rPr>
-          <w:b w:val="false"/>
-          <w:bCs w:val="false"/>
+          <w:rFonts w:eastAsia="Arial Unicode MS" w:cs="Arial Unicode MS"/>
+          <w:b w:val="false"/>
+          <w:bCs w:val="false"/>
+          <w:color w:val="00000A"/>
+          <w:sz w:val="24"/>
+          <w:szCs w:val="24"/>
+          <w:lang w:val="en-US" w:eastAsia="zh-CN" w:bidi="hi-IN"/>
         </w:rPr>
       </w:r>
       <w:r/>
@@ -2425,8 +2679,13 @@
       </w:pPr>
       <w:r>
         <w:rPr>
-          <w:b w:val="false"/>
-          <w:bCs w:val="false"/>
+          <w:rFonts w:eastAsia="Arial Unicode MS" w:cs="Arial Unicode MS"/>
+          <w:b w:val="false"/>
+          <w:bCs w:val="false"/>
+          <w:color w:val="00000A"/>
+          <w:sz w:val="24"/>
+          <w:szCs w:val="24"/>
+          <w:lang w:val="en-US" w:eastAsia="zh-CN" w:bidi="hi-IN"/>
         </w:rPr>
       </w:r>
       <w:r/>
@@ -2448,8 +2707,13 @@
       </w:pPr>
       <w:r>
         <w:rPr>
-          <w:b w:val="false"/>
-          <w:bCs w:val="false"/>
+          <w:rFonts w:eastAsia="Arial Unicode MS" w:cs="Arial Unicode MS"/>
+          <w:b w:val="false"/>
+          <w:bCs w:val="false"/>
+          <w:color w:val="00000A"/>
+          <w:sz w:val="24"/>
+          <w:szCs w:val="24"/>
+          <w:lang w:val="en-US" w:eastAsia="zh-CN" w:bidi="hi-IN"/>
         </w:rPr>
       </w:r>
       <w:r/>
@@ -2471,8 +2735,13 @@
       </w:pPr>
       <w:r>
         <w:rPr>
-          <w:b w:val="false"/>
-          <w:bCs w:val="false"/>
+          <w:rFonts w:eastAsia="Arial Unicode MS" w:cs="Arial Unicode MS"/>
+          <w:b w:val="false"/>
+          <w:bCs w:val="false"/>
+          <w:color w:val="00000A"/>
+          <w:sz w:val="24"/>
+          <w:szCs w:val="24"/>
+          <w:lang w:val="en-US" w:eastAsia="zh-CN" w:bidi="hi-IN"/>
         </w:rPr>
       </w:r>
       <w:r/>
@@ -2494,8 +2763,13 @@
       </w:pPr>
       <w:r>
         <w:rPr>
-          <w:b w:val="false"/>
-          <w:bCs w:val="false"/>
+          <w:rFonts w:eastAsia="Arial Unicode MS" w:cs="Arial Unicode MS"/>
+          <w:b w:val="false"/>
+          <w:bCs w:val="false"/>
+          <w:color w:val="00000A"/>
+          <w:sz w:val="24"/>
+          <w:szCs w:val="24"/>
+          <w:lang w:val="en-US" w:eastAsia="zh-CN" w:bidi="hi-IN"/>
         </w:rPr>
       </w:r>
       <w:r/>
@@ -2517,8 +2791,13 @@
       </w:pPr>
       <w:r>
         <w:rPr>
-          <w:b w:val="false"/>
-          <w:bCs w:val="false"/>
+          <w:rFonts w:eastAsia="Arial Unicode MS" w:cs="Arial Unicode MS"/>
+          <w:b w:val="false"/>
+          <w:bCs w:val="false"/>
+          <w:color w:val="00000A"/>
+          <w:sz w:val="24"/>
+          <w:szCs w:val="24"/>
+          <w:lang w:val="en-US" w:eastAsia="zh-CN" w:bidi="hi-IN"/>
         </w:rPr>
       </w:r>
       <w:r/>
@@ -2540,8 +2819,13 @@
       </w:pPr>
       <w:r>
         <w:rPr>
-          <w:b w:val="false"/>
-          <w:bCs w:val="false"/>
+          <w:rFonts w:eastAsia="Arial Unicode MS" w:cs="Arial Unicode MS"/>
+          <w:b w:val="false"/>
+          <w:bCs w:val="false"/>
+          <w:color w:val="00000A"/>
+          <w:sz w:val="24"/>
+          <w:szCs w:val="24"/>
+          <w:lang w:val="en-US" w:eastAsia="zh-CN" w:bidi="hi-IN"/>
         </w:rPr>
       </w:r>
       <w:r/>
@@ -2563,8 +2847,13 @@
       </w:pPr>
       <w:r>
         <w:rPr>
-          <w:b w:val="false"/>
-          <w:bCs w:val="false"/>
+          <w:rFonts w:eastAsia="Arial Unicode MS" w:cs="Arial Unicode MS"/>
+          <w:b w:val="false"/>
+          <w:bCs w:val="false"/>
+          <w:color w:val="00000A"/>
+          <w:sz w:val="24"/>
+          <w:szCs w:val="24"/>
+          <w:lang w:val="en-US" w:eastAsia="zh-CN" w:bidi="hi-IN"/>
         </w:rPr>
       </w:r>
       <w:r/>
@@ -2586,8 +2875,13 @@
       </w:pPr>
       <w:r>
         <w:rPr>
-          <w:b w:val="false"/>
-          <w:bCs w:val="false"/>
+          <w:rFonts w:eastAsia="Arial Unicode MS" w:cs="Arial Unicode MS"/>
+          <w:b w:val="false"/>
+          <w:bCs w:val="false"/>
+          <w:color w:val="00000A"/>
+          <w:sz w:val="24"/>
+          <w:szCs w:val="24"/>
+          <w:lang w:val="en-US" w:eastAsia="zh-CN" w:bidi="hi-IN"/>
         </w:rPr>
       </w:r>
       <w:r/>
@@ -2609,8 +2903,13 @@
       </w:pPr>
       <w:r>
         <w:rPr>
-          <w:b w:val="false"/>
-          <w:bCs w:val="false"/>
+          <w:rFonts w:eastAsia="Arial Unicode MS" w:cs="Arial Unicode MS"/>
+          <w:b w:val="false"/>
+          <w:bCs w:val="false"/>
+          <w:color w:val="00000A"/>
+          <w:sz w:val="24"/>
+          <w:szCs w:val="24"/>
+          <w:lang w:val="en-US" w:eastAsia="zh-CN" w:bidi="hi-IN"/>
         </w:rPr>
       </w:r>
       <w:r/>
@@ -2632,8 +2931,13 @@
       </w:pPr>
       <w:r>
         <w:rPr>
-          <w:b w:val="false"/>
-          <w:bCs w:val="false"/>
+          <w:rFonts w:eastAsia="Arial Unicode MS" w:cs="Arial Unicode MS"/>
+          <w:b w:val="false"/>
+          <w:bCs w:val="false"/>
+          <w:color w:val="00000A"/>
+          <w:sz w:val="24"/>
+          <w:szCs w:val="24"/>
+          <w:lang w:val="en-US" w:eastAsia="zh-CN" w:bidi="hi-IN"/>
         </w:rPr>
       </w:r>
       <w:r/>
@@ -2655,8 +2959,13 @@
       </w:pPr>
       <w:r>
         <w:rPr>
-          <w:b w:val="false"/>
-          <w:bCs w:val="false"/>
+          <w:rFonts w:eastAsia="Arial Unicode MS" w:cs="Arial Unicode MS"/>
+          <w:b w:val="false"/>
+          <w:bCs w:val="false"/>
+          <w:color w:val="00000A"/>
+          <w:sz w:val="24"/>
+          <w:szCs w:val="24"/>
+          <w:lang w:val="en-US" w:eastAsia="zh-CN" w:bidi="hi-IN"/>
         </w:rPr>
         <w:drawing>
           <wp:anchor behindDoc="0" distT="0" distB="0" distL="0" distR="0" simplePos="0" locked="0" layoutInCell="1" allowOverlap="1" relativeHeight="11">
@@ -2730,8 +3039,13 @@
       </w:pPr>
       <w:r>
         <w:rPr>
-          <w:b w:val="false"/>
-          <w:bCs w:val="false"/>
+          <w:rFonts w:eastAsia="Arial Unicode MS" w:cs="Arial Unicode MS"/>
+          <w:b w:val="false"/>
+          <w:bCs w:val="false"/>
+          <w:color w:val="00000A"/>
+          <w:sz w:val="24"/>
+          <w:szCs w:val="24"/>
+          <w:lang w:val="en-US" w:eastAsia="zh-CN" w:bidi="hi-IN"/>
         </w:rPr>
       </w:r>
       <w:r/>
@@ -2753,8 +3067,13 @@
       </w:pPr>
       <w:r>
         <w:rPr>
-          <w:b w:val="false"/>
-          <w:bCs w:val="false"/>
+          <w:rFonts w:eastAsia="Arial Unicode MS" w:cs="Arial Unicode MS"/>
+          <w:b w:val="false"/>
+          <w:bCs w:val="false"/>
+          <w:color w:val="00000A"/>
+          <w:sz w:val="24"/>
+          <w:szCs w:val="24"/>
+          <w:lang w:val="en-US" w:eastAsia="zh-CN" w:bidi="hi-IN"/>
         </w:rPr>
       </w:r>
       <w:r/>
@@ -2800,8 +3119,13 @@
       </w:pPr>
       <w:r>
         <w:rPr>
-          <w:b w:val="false"/>
-          <w:bCs w:val="false"/>
+          <w:rFonts w:eastAsia="Arial Unicode MS" w:cs="Arial Unicode MS"/>
+          <w:b w:val="false"/>
+          <w:bCs w:val="false"/>
+          <w:color w:val="00000A"/>
+          <w:sz w:val="24"/>
+          <w:szCs w:val="24"/>
+          <w:lang w:val="en-US" w:eastAsia="zh-CN" w:bidi="hi-IN"/>
         </w:rPr>
       </w:r>
       <w:r/>
@@ -2847,26 +3171,20 @@
       </w:pPr>
       <w:r>
         <w:rPr>
-          <w:b w:val="false"/>
-          <w:bCs w:val="false"/>
-        </w:rPr>
-      </w:r>
-      <w:r/>
-    </w:p>
-    <w:p>
-      <w:pPr>
-        <w:pStyle w:val="Normal"/>
-        <w:rPr>
-          <w:sz w:val="24"/>
-          <w:b w:val="false"/>
-          <w:sz w:val="24"/>
-          <w:b w:val="false"/>
-          <w:szCs w:val="24"/>
-          <w:bCs w:val="false"/>
-          <w:rFonts w:ascii="Liberation Serif" w:hAnsi="Liberation Serif" w:eastAsia="Arial Unicode MS" w:cs="Arial Unicode MS"/>
-          <w:color w:val="00000A"/>
-          <w:lang w:val="en-US" w:eastAsia="zh-CN" w:bidi="hi-IN"/>
-        </w:rPr>
+          <w:rFonts w:eastAsia="Arial Unicode MS" w:cs="Arial Unicode MS"/>
+          <w:b w:val="false"/>
+          <w:bCs w:val="false"/>
+          <w:color w:val="00000A"/>
+          <w:sz w:val="24"/>
+          <w:szCs w:val="24"/>
+          <w:lang w:val="en-US" w:eastAsia="zh-CN" w:bidi="hi-IN"/>
+        </w:rPr>
+      </w:r>
+      <w:r/>
+    </w:p>
+    <w:p>
+      <w:pPr>
+        <w:pStyle w:val="Normal"/>
       </w:pPr>
       <w:r>
         <w:rPr>
@@ -2896,6 +3214,7 @@
     <w:rPrDefault>
       <w:rPr>
         <w:rFonts w:ascii="Liberation Serif" w:hAnsi="Liberation Serif" w:eastAsia="Arial Unicode MS" w:cs="Arial Unicode MS"/>
+        <w:sz w:val="20"/>
         <w:szCs w:val="24"/>
         <w:lang w:val="en-US" w:eastAsia="zh-CN" w:bidi="hi-IN"/>
       </w:rPr>

</xml_diff>